<commit_message>
Gparted Exercise 1. Corrected
</commit_message>
<xml_diff>
--- a/Unit 2 Exercise 1.docx
+++ b/Unit 2 Exercise 1.docx
@@ -502,14 +502,7 @@
           <w:sz w:val="28"/>
           <w:szCs w:val="28"/>
         </w:rPr>
-        <w:t xml:space="preserve"> </w:t>
-      </w:r>
-      <w:r>
-        <w:rPr>
-          <w:sz w:val="28"/>
-          <w:szCs w:val="28"/>
-        </w:rPr>
-        <w:t>PEXT4.</w:t>
+        <w:t xml:space="preserve"> PEXT4.</w:t>
       </w:r>
     </w:p>
     <w:p>
@@ -882,7 +875,7 @@
                     <pic:cNvPicPr/>
                   </pic:nvPicPr>
                   <pic:blipFill>
-                    <a:blip r:embed="rId6"/>
+                    <a:blip r:embed="rId7"/>
                     <a:stretch>
                       <a:fillRect/>
                     </a:stretch>
@@ -967,8 +960,25 @@
         <w:rPr>
           <w:sz w:val="28"/>
           <w:szCs w:val="28"/>
-        </w:rPr>
-        <w:t>menory</w:t>
+          <w:u w:val="single"/>
+        </w:rPr>
+        <w:t>me</w:t>
+      </w:r>
+      <w:r>
+        <w:rPr>
+          <w:sz w:val="28"/>
+          <w:szCs w:val="28"/>
+          <w:u w:val="single"/>
+        </w:rPr>
+        <w:t>m</w:t>
+      </w:r>
+      <w:r>
+        <w:rPr>
+          <w:sz w:val="28"/>
+          <w:szCs w:val="28"/>
+          <w:u w:val="single"/>
+        </w:rPr>
+        <w:t>ory</w:t>
       </w:r>
       <w:proofErr w:type="spellEnd"/>
       <w:r>
@@ -1377,7 +1387,7 @@
                     <pic:cNvPicPr/>
                   </pic:nvPicPr>
                   <pic:blipFill>
-                    <a:blip r:embed="rId7"/>
+                    <a:blip r:embed="rId8"/>
                     <a:stretch>
                       <a:fillRect/>
                     </a:stretch>
@@ -1576,6 +1586,100 @@
           <w:sz w:val="28"/>
           <w:szCs w:val="28"/>
         </w:rPr>
+        <w:t xml:space="preserve">, in </w:t>
+      </w:r>
+      <w:proofErr w:type="spellStart"/>
+      <w:r>
+        <w:rPr>
+          <w:sz w:val="28"/>
+          <w:szCs w:val="28"/>
+        </w:rPr>
+        <w:t>order</w:t>
+      </w:r>
+      <w:proofErr w:type="spellEnd"/>
+      <w:r>
+        <w:rPr>
+          <w:sz w:val="28"/>
+          <w:szCs w:val="28"/>
+        </w:rPr>
+        <w:t xml:space="preserve"> </w:t>
+      </w:r>
+      <w:proofErr w:type="spellStart"/>
+      <w:r>
+        <w:rPr>
+          <w:sz w:val="28"/>
+          <w:szCs w:val="28"/>
+        </w:rPr>
+        <w:t>to</w:t>
+      </w:r>
+      <w:proofErr w:type="spellEnd"/>
+      <w:r>
+        <w:rPr>
+          <w:sz w:val="28"/>
+          <w:szCs w:val="28"/>
+        </w:rPr>
+        <w:t xml:space="preserve"> </w:t>
+      </w:r>
+      <w:proofErr w:type="spellStart"/>
+      <w:r>
+        <w:rPr>
+          <w:sz w:val="28"/>
+          <w:szCs w:val="28"/>
+        </w:rPr>
+        <w:t>have</w:t>
+      </w:r>
+      <w:proofErr w:type="spellEnd"/>
+      <w:r>
+        <w:rPr>
+          <w:sz w:val="28"/>
+          <w:szCs w:val="28"/>
+        </w:rPr>
+        <w:t xml:space="preserve"> </w:t>
+      </w:r>
+      <w:proofErr w:type="spellStart"/>
+      <w:r>
+        <w:rPr>
+          <w:sz w:val="28"/>
+          <w:szCs w:val="28"/>
+        </w:rPr>
+        <w:t>two</w:t>
+      </w:r>
+      <w:proofErr w:type="spellEnd"/>
+      <w:r>
+        <w:rPr>
+          <w:sz w:val="28"/>
+          <w:szCs w:val="28"/>
+        </w:rPr>
+        <w:t xml:space="preserve"> </w:t>
+      </w:r>
+      <w:proofErr w:type="spellStart"/>
+      <w:r>
+        <w:rPr>
+          <w:sz w:val="28"/>
+          <w:szCs w:val="28"/>
+        </w:rPr>
+        <w:t>diferents</w:t>
+      </w:r>
+      <w:proofErr w:type="spellEnd"/>
+      <w:r>
+        <w:rPr>
+          <w:sz w:val="28"/>
+          <w:szCs w:val="28"/>
+        </w:rPr>
+        <w:t xml:space="preserve"> </w:t>
+      </w:r>
+      <w:r>
+        <w:rPr>
+          <w:sz w:val="28"/>
+          <w:szCs w:val="28"/>
+        </w:rPr>
+        <w:t>disk</w:t>
+      </w:r>
+      <w:r>
+        <w:rPr>
+          <w:sz w:val="28"/>
+          <w:szCs w:val="28"/>
+        </w:rPr>
         <w:t>:</w:t>
       </w:r>
     </w:p>
@@ -1587,9 +1691,9 @@
           <w:szCs w:val="28"/>
         </w:rPr>
         <w:drawing>
-          <wp:inline distT="0" distB="0" distL="0" distR="0" wp14:anchorId="2632EB2C" wp14:editId="0A74B1F5">
-            <wp:extent cx="5400044" cy="4514219"/>
-            <wp:effectExtent l="0" t="0" r="0" b="631"/>
+          <wp:inline distT="0" distB="0" distL="0" distR="0" wp14:anchorId="2632EB2C" wp14:editId="0E982845">
+            <wp:extent cx="5399405" cy="4191000"/>
+            <wp:effectExtent l="0" t="0" r="0" b="0"/>
             <wp:docPr id="3" name="Imagen 3"/>
             <wp:cNvGraphicFramePr/>
             <a:graphic xmlns:a="http://schemas.openxmlformats.org/drawingml/2006/main">
@@ -1600,7 +1704,7 @@
                     <pic:cNvPicPr/>
                   </pic:nvPicPr>
                   <pic:blipFill>
-                    <a:blip r:embed="rId8"/>
+                    <a:blip r:embed="rId9"/>
                     <a:stretch>
                       <a:fillRect/>
                     </a:stretch>
@@ -1608,7 +1712,7 @@
                   <pic:spPr>
                     <a:xfrm>
                       <a:off x="0" y="0"/>
-                      <a:ext cx="5400044" cy="4514219"/>
+                      <a:ext cx="5411476" cy="4200369"/>
                     </a:xfrm>
                     <a:prstGeom prst="rect">
                       <a:avLst/>
@@ -1832,7 +1936,7 @@
                     <pic:cNvPicPr/>
                   </pic:nvPicPr>
                   <pic:blipFill>
-                    <a:blip r:embed="rId9"/>
+                    <a:blip r:embed="rId10"/>
                     <a:stretch>
                       <a:fillRect/>
                     </a:stretch>
@@ -1893,7 +1997,7 @@
                     <pic:cNvPicPr/>
                   </pic:nvPicPr>
                   <pic:blipFill>
-                    <a:blip r:embed="rId10"/>
+                    <a:blip r:embed="rId11"/>
                     <a:stretch>
                       <a:fillRect/>
                     </a:stretch>
@@ -2060,14 +2164,7 @@
           <w:sz w:val="28"/>
           <w:szCs w:val="28"/>
         </w:rPr>
-        <w:t xml:space="preserve"> problema</w:t>
-      </w:r>
-      <w:r>
-        <w:rPr>
-          <w:sz w:val="28"/>
-          <w:szCs w:val="28"/>
-        </w:rPr>
-        <w:t xml:space="preserve"> </w:t>
+        <w:t xml:space="preserve"> problema </w:t>
       </w:r>
       <w:proofErr w:type="spellStart"/>
       <w:r>
@@ -2172,7 +2269,7 @@
                     <pic:cNvPicPr/>
                   </pic:nvPicPr>
                   <pic:blipFill>
-                    <a:blip r:embed="rId11"/>
+                    <a:blip r:embed="rId12"/>
                     <a:stretch>
                       <a:fillRect/>
                     </a:stretch>
@@ -2487,6 +2584,408 @@
       </w:r>
     </w:p>
     <w:p>
+      <w:pPr>
+        <w:rPr>
+          <w:sz w:val="28"/>
+          <w:szCs w:val="28"/>
+        </w:rPr>
+      </w:pPr>
+      <w:r>
+        <w:rPr>
+          <w:noProof/>
+        </w:rPr>
+        <w:drawing>
+          <wp:inline distT="0" distB="0" distL="0" distR="0" wp14:anchorId="72623C92" wp14:editId="6DAB1024">
+            <wp:extent cx="5400040" cy="3360420"/>
+            <wp:effectExtent l="0" t="0" r="0" b="0"/>
+            <wp:docPr id="10" name="Imagen 10"/>
+            <wp:cNvGraphicFramePr>
+              <a:graphicFrameLocks xmlns:a="http://schemas.openxmlformats.org/drawingml/2006/main" noChangeAspect="1"/>
+            </wp:cNvGraphicFramePr>
+            <a:graphic xmlns:a="http://schemas.openxmlformats.org/drawingml/2006/main">
+              <a:graphicData uri="http://schemas.openxmlformats.org/drawingml/2006/picture">
+                <pic:pic xmlns:pic="http://schemas.openxmlformats.org/drawingml/2006/picture">
+                  <pic:nvPicPr>
+                    <pic:cNvPr id="1" name=""/>
+                    <pic:cNvPicPr/>
+                  </pic:nvPicPr>
+                  <pic:blipFill>
+                    <a:blip r:embed="rId13"/>
+                    <a:stretch>
+                      <a:fillRect/>
+                    </a:stretch>
+                  </pic:blipFill>
+                  <pic:spPr>
+                    <a:xfrm>
+                      <a:off x="0" y="0"/>
+                      <a:ext cx="5400040" cy="3360420"/>
+                    </a:xfrm>
+                    <a:prstGeom prst="rect">
+                      <a:avLst/>
+                    </a:prstGeom>
+                  </pic:spPr>
+                </pic:pic>
+              </a:graphicData>
+            </a:graphic>
+          </wp:inline>
+        </w:drawing>
+      </w:r>
+    </w:p>
+    <w:p>
+      <w:pPr>
+        <w:rPr>
+          <w:sz w:val="28"/>
+          <w:szCs w:val="28"/>
+        </w:rPr>
+      </w:pPr>
+    </w:p>
+    <w:p>
+      <w:pPr>
+        <w:rPr>
+          <w:sz w:val="28"/>
+          <w:szCs w:val="28"/>
+        </w:rPr>
+      </w:pPr>
+      <w:proofErr w:type="spellStart"/>
+      <w:r>
+        <w:rPr>
+          <w:sz w:val="28"/>
+          <w:szCs w:val="28"/>
+        </w:rPr>
+        <w:lastRenderedPageBreak/>
+        <w:t>Then</w:t>
+      </w:r>
+      <w:proofErr w:type="spellEnd"/>
+      <w:r>
+        <w:rPr>
+          <w:sz w:val="28"/>
+          <w:szCs w:val="28"/>
+        </w:rPr>
+        <w:t xml:space="preserve"> </w:t>
+      </w:r>
+      <w:proofErr w:type="spellStart"/>
+      <w:r>
+        <w:rPr>
+          <w:sz w:val="28"/>
+          <w:szCs w:val="28"/>
+        </w:rPr>
+        <w:t>we</w:t>
+      </w:r>
+      <w:proofErr w:type="spellEnd"/>
+      <w:r>
+        <w:rPr>
+          <w:sz w:val="28"/>
+          <w:szCs w:val="28"/>
+        </w:rPr>
+        <w:t xml:space="preserve"> </w:t>
+      </w:r>
+      <w:proofErr w:type="spellStart"/>
+      <w:r>
+        <w:rPr>
+          <w:sz w:val="28"/>
+          <w:szCs w:val="28"/>
+        </w:rPr>
+        <w:t>have</w:t>
+      </w:r>
+      <w:proofErr w:type="spellEnd"/>
+      <w:r>
+        <w:rPr>
+          <w:sz w:val="28"/>
+          <w:szCs w:val="28"/>
+        </w:rPr>
+        <w:t xml:space="preserve"> </w:t>
+      </w:r>
+      <w:proofErr w:type="spellStart"/>
+      <w:r>
+        <w:rPr>
+          <w:sz w:val="28"/>
+          <w:szCs w:val="28"/>
+        </w:rPr>
+        <w:t>to</w:t>
+      </w:r>
+      <w:proofErr w:type="spellEnd"/>
+      <w:r>
+        <w:rPr>
+          <w:sz w:val="28"/>
+          <w:szCs w:val="28"/>
+        </w:rPr>
+        <w:t xml:space="preserve"> </w:t>
+      </w:r>
+      <w:proofErr w:type="spellStart"/>
+      <w:r>
+        <w:rPr>
+          <w:sz w:val="28"/>
+          <w:szCs w:val="28"/>
+        </w:rPr>
+        <w:t>right-button</w:t>
+      </w:r>
+      <w:proofErr w:type="spellEnd"/>
+      <w:r>
+        <w:rPr>
+          <w:sz w:val="28"/>
+          <w:szCs w:val="28"/>
+        </w:rPr>
+        <w:t xml:space="preserve"> </w:t>
+      </w:r>
+      <w:proofErr w:type="spellStart"/>
+      <w:r>
+        <w:rPr>
+          <w:sz w:val="28"/>
+          <w:szCs w:val="28"/>
+        </w:rPr>
+        <w:t>click</w:t>
+      </w:r>
+      <w:proofErr w:type="spellEnd"/>
+      <w:r>
+        <w:rPr>
+          <w:sz w:val="28"/>
+          <w:szCs w:val="28"/>
+        </w:rPr>
+        <w:t xml:space="preserve"> </w:t>
+      </w:r>
+      <w:proofErr w:type="spellStart"/>
+      <w:r>
+        <w:rPr>
+          <w:sz w:val="28"/>
+          <w:szCs w:val="28"/>
+        </w:rPr>
+        <w:t>on</w:t>
+      </w:r>
+      <w:proofErr w:type="spellEnd"/>
+      <w:r>
+        <w:rPr>
+          <w:sz w:val="28"/>
+          <w:szCs w:val="28"/>
+        </w:rPr>
+        <w:t xml:space="preserve"> </w:t>
+      </w:r>
+      <w:proofErr w:type="spellStart"/>
+      <w:r>
+        <w:rPr>
+          <w:sz w:val="28"/>
+          <w:szCs w:val="28"/>
+        </w:rPr>
+        <w:t>unallocated</w:t>
+      </w:r>
+      <w:proofErr w:type="spellEnd"/>
+      <w:r>
+        <w:rPr>
+          <w:sz w:val="28"/>
+          <w:szCs w:val="28"/>
+        </w:rPr>
+        <w:t xml:space="preserve"> </w:t>
+      </w:r>
+      <w:proofErr w:type="spellStart"/>
+      <w:r>
+        <w:rPr>
+          <w:sz w:val="28"/>
+          <w:szCs w:val="28"/>
+        </w:rPr>
+        <w:t>space</w:t>
+      </w:r>
+      <w:proofErr w:type="spellEnd"/>
+    </w:p>
+    <w:p>
+      <w:pPr>
+        <w:rPr>
+          <w:sz w:val="28"/>
+          <w:szCs w:val="28"/>
+        </w:rPr>
+      </w:pPr>
+      <w:r>
+        <w:rPr>
+          <w:noProof/>
+        </w:rPr>
+        <w:drawing>
+          <wp:inline distT="0" distB="0" distL="0" distR="0" wp14:anchorId="074EF94C" wp14:editId="0372C330">
+            <wp:extent cx="5400040" cy="4273550"/>
+            <wp:effectExtent l="0" t="0" r="0" b="0"/>
+            <wp:docPr id="11" name="Imagen 11"/>
+            <wp:cNvGraphicFramePr>
+              <a:graphicFrameLocks xmlns:a="http://schemas.openxmlformats.org/drawingml/2006/main" noChangeAspect="1"/>
+            </wp:cNvGraphicFramePr>
+            <a:graphic xmlns:a="http://schemas.openxmlformats.org/drawingml/2006/main">
+              <a:graphicData uri="http://schemas.openxmlformats.org/drawingml/2006/picture">
+                <pic:pic xmlns:pic="http://schemas.openxmlformats.org/drawingml/2006/picture">
+                  <pic:nvPicPr>
+                    <pic:cNvPr id="1" name=""/>
+                    <pic:cNvPicPr/>
+                  </pic:nvPicPr>
+                  <pic:blipFill>
+                    <a:blip r:embed="rId14"/>
+                    <a:stretch>
+                      <a:fillRect/>
+                    </a:stretch>
+                  </pic:blipFill>
+                  <pic:spPr>
+                    <a:xfrm>
+                      <a:off x="0" y="0"/>
+                      <a:ext cx="5400040" cy="4273550"/>
+                    </a:xfrm>
+                    <a:prstGeom prst="rect">
+                      <a:avLst/>
+                    </a:prstGeom>
+                  </pic:spPr>
+                </pic:pic>
+              </a:graphicData>
+            </a:graphic>
+          </wp:inline>
+        </w:drawing>
+      </w:r>
+    </w:p>
+    <w:p>
+      <w:pPr>
+        <w:rPr>
+          <w:sz w:val="28"/>
+          <w:szCs w:val="28"/>
+        </w:rPr>
+      </w:pPr>
+      <w:proofErr w:type="spellStart"/>
+      <w:r>
+        <w:rPr>
+          <w:sz w:val="28"/>
+          <w:szCs w:val="28"/>
+        </w:rPr>
+        <w:t>Then</w:t>
+      </w:r>
+      <w:proofErr w:type="spellEnd"/>
+      <w:r>
+        <w:rPr>
+          <w:sz w:val="28"/>
+          <w:szCs w:val="28"/>
+        </w:rPr>
+        <w:t xml:space="preserve"> </w:t>
+      </w:r>
+      <w:proofErr w:type="spellStart"/>
+      <w:r>
+        <w:rPr>
+          <w:sz w:val="28"/>
+          <w:szCs w:val="28"/>
+        </w:rPr>
+        <w:t>we</w:t>
+      </w:r>
+      <w:proofErr w:type="spellEnd"/>
+      <w:r>
+        <w:rPr>
+          <w:sz w:val="28"/>
+          <w:szCs w:val="28"/>
+        </w:rPr>
+        <w:t xml:space="preserve"> are </w:t>
+      </w:r>
+      <w:proofErr w:type="spellStart"/>
+      <w:r>
+        <w:rPr>
+          <w:sz w:val="28"/>
+          <w:szCs w:val="28"/>
+        </w:rPr>
+        <w:t>going</w:t>
+      </w:r>
+      <w:proofErr w:type="spellEnd"/>
+      <w:r>
+        <w:rPr>
+          <w:sz w:val="28"/>
+          <w:szCs w:val="28"/>
+        </w:rPr>
+        <w:t xml:space="preserve"> </w:t>
+      </w:r>
+      <w:proofErr w:type="spellStart"/>
+      <w:r>
+        <w:rPr>
+          <w:sz w:val="28"/>
+          <w:szCs w:val="28"/>
+        </w:rPr>
+        <w:t>to</w:t>
+      </w:r>
+      <w:proofErr w:type="spellEnd"/>
+      <w:r>
+        <w:rPr>
+          <w:sz w:val="28"/>
+          <w:szCs w:val="28"/>
+        </w:rPr>
+        <w:t xml:space="preserve"> </w:t>
+      </w:r>
+      <w:proofErr w:type="spellStart"/>
+      <w:r>
+        <w:rPr>
+          <w:sz w:val="28"/>
+          <w:szCs w:val="28"/>
+        </w:rPr>
+        <w:t>create</w:t>
+      </w:r>
+      <w:proofErr w:type="spellEnd"/>
+      <w:r>
+        <w:rPr>
+          <w:sz w:val="28"/>
+          <w:szCs w:val="28"/>
+        </w:rPr>
+        <w:t xml:space="preserve"> a </w:t>
+      </w:r>
+      <w:proofErr w:type="spellStart"/>
+      <w:r>
+        <w:rPr>
+          <w:sz w:val="28"/>
+          <w:szCs w:val="28"/>
+        </w:rPr>
+        <w:t>partition</w:t>
+      </w:r>
+      <w:proofErr w:type="spellEnd"/>
+      <w:r>
+        <w:rPr>
+          <w:sz w:val="28"/>
+          <w:szCs w:val="28"/>
+        </w:rPr>
+        <w:t xml:space="preserve"> table </w:t>
+      </w:r>
+      <w:proofErr w:type="spellStart"/>
+      <w:r>
+        <w:rPr>
+          <w:sz w:val="28"/>
+          <w:szCs w:val="28"/>
+        </w:rPr>
+        <w:t>form</w:t>
+      </w:r>
+      <w:proofErr w:type="spellEnd"/>
+      <w:r>
+        <w:rPr>
+          <w:sz w:val="28"/>
+          <w:szCs w:val="28"/>
+        </w:rPr>
+        <w:t xml:space="preserve"> </w:t>
+      </w:r>
+      <w:proofErr w:type="spellStart"/>
+      <w:r>
+        <w:rPr>
+          <w:sz w:val="28"/>
+          <w:szCs w:val="28"/>
+        </w:rPr>
+        <w:t>device</w:t>
+      </w:r>
+      <w:proofErr w:type="spellEnd"/>
+      <w:r>
+        <w:rPr>
+          <w:sz w:val="28"/>
+          <w:szCs w:val="28"/>
+        </w:rPr>
+        <w:t xml:space="preserve"> </w:t>
+      </w:r>
+      <w:proofErr w:type="spellStart"/>
+      <w:r>
+        <w:rPr>
+          <w:sz w:val="28"/>
+          <w:szCs w:val="28"/>
+        </w:rPr>
+        <w:t>option</w:t>
+      </w:r>
+      <w:proofErr w:type="spellEnd"/>
+      <w:r>
+        <w:rPr>
+          <w:sz w:val="28"/>
+          <w:szCs w:val="28"/>
+        </w:rPr>
+        <w:t>.</w:t>
+      </w:r>
+    </w:p>
+    <w:p>
       <w:r>
         <w:rPr>
           <w:noProof/>
@@ -2507,7 +3006,7 @@
                     <pic:cNvPicPr/>
                   </pic:nvPicPr>
                   <pic:blipFill>
-                    <a:blip r:embed="rId12"/>
+                    <a:blip r:embed="rId15"/>
                     <a:stretch>
                       <a:fillRect/>
                     </a:stretch>
@@ -2533,6 +3032,7 @@
         </w:drawing>
       </w:r>
     </w:p>
+    <w:p/>
     <w:p>
       <w:pPr>
         <w:rPr>
@@ -2540,69 +3040,46 @@
           <w:szCs w:val="28"/>
         </w:rPr>
       </w:pPr>
+      <w:proofErr w:type="spellStart"/>
       <w:r>
         <w:rPr>
           <w:sz w:val="28"/>
           <w:szCs w:val="28"/>
         </w:rPr>
         <w:lastRenderedPageBreak/>
-        <w:t xml:space="preserve">And </w:t>
-      </w:r>
-      <w:proofErr w:type="spellStart"/>
-      <w:r>
-        <w:rPr>
-          <w:sz w:val="28"/>
-          <w:szCs w:val="28"/>
-        </w:rPr>
-        <w:t>finally</w:t>
-      </w:r>
-      <w:proofErr w:type="spellEnd"/>
-      <w:r>
-        <w:rPr>
-          <w:sz w:val="28"/>
-          <w:szCs w:val="28"/>
-        </w:rPr>
-        <w:t xml:space="preserve">, </w:t>
-      </w:r>
-      <w:proofErr w:type="spellStart"/>
-      <w:r>
-        <w:rPr>
-          <w:sz w:val="28"/>
-          <w:szCs w:val="28"/>
-        </w:rPr>
-        <w:t>the</w:t>
-      </w:r>
-      <w:proofErr w:type="spellEnd"/>
-      <w:r>
-        <w:rPr>
-          <w:sz w:val="28"/>
-          <w:szCs w:val="28"/>
-        </w:rPr>
-        <w:t xml:space="preserve"> </w:t>
-      </w:r>
-      <w:proofErr w:type="spellStart"/>
-      <w:r>
-        <w:rPr>
-          <w:sz w:val="28"/>
-          <w:szCs w:val="28"/>
-        </w:rPr>
-        <w:t>partitions</w:t>
-      </w:r>
-      <w:proofErr w:type="spellEnd"/>
-      <w:r>
-        <w:rPr>
-          <w:sz w:val="28"/>
-          <w:szCs w:val="28"/>
-        </w:rPr>
-        <w:t xml:space="preserve"> </w:t>
-      </w:r>
-      <w:proofErr w:type="spellStart"/>
-      <w:r>
-        <w:rPr>
-          <w:sz w:val="28"/>
-          <w:szCs w:val="28"/>
-        </w:rPr>
-        <w:t>have</w:t>
+        <w:t>It</w:t>
+      </w:r>
+      <w:proofErr w:type="spellEnd"/>
+      <w:r>
+        <w:rPr>
+          <w:sz w:val="28"/>
+          <w:szCs w:val="28"/>
+        </w:rPr>
+        <w:t xml:space="preserve"> </w:t>
+      </w:r>
+      <w:proofErr w:type="spellStart"/>
+      <w:r>
+        <w:rPr>
+          <w:sz w:val="28"/>
+          <w:szCs w:val="28"/>
+        </w:rPr>
+        <w:t>is</w:t>
+      </w:r>
+      <w:proofErr w:type="spellEnd"/>
+      <w:r>
+        <w:rPr>
+          <w:sz w:val="28"/>
+          <w:szCs w:val="28"/>
+        </w:rPr>
+        <w:t xml:space="preserve"> </w:t>
+      </w:r>
+      <w:proofErr w:type="spellStart"/>
+      <w:r>
+        <w:rPr>
+          <w:sz w:val="28"/>
+          <w:szCs w:val="28"/>
+        </w:rPr>
+        <w:t>necesary</w:t>
       </w:r>
       <w:proofErr w:type="spellEnd"/>
       <w:r>
@@ -2626,63 +3103,47 @@
           <w:sz w:val="28"/>
           <w:szCs w:val="28"/>
         </w:rPr>
-        <w:t xml:space="preserve"> be </w:t>
-      </w:r>
-      <w:proofErr w:type="spellStart"/>
-      <w:r>
-        <w:rPr>
-          <w:sz w:val="28"/>
-          <w:szCs w:val="28"/>
-        </w:rPr>
-        <w:t>like</w:t>
-      </w:r>
-      <w:proofErr w:type="spellEnd"/>
-      <w:r>
-        <w:rPr>
-          <w:sz w:val="28"/>
-          <w:szCs w:val="28"/>
-        </w:rPr>
-        <w:t xml:space="preserve"> </w:t>
-      </w:r>
-      <w:proofErr w:type="spellStart"/>
-      <w:r>
-        <w:rPr>
-          <w:sz w:val="28"/>
-          <w:szCs w:val="28"/>
-        </w:rPr>
-        <w:t>the</w:t>
-      </w:r>
-      <w:proofErr w:type="spellEnd"/>
-      <w:r>
-        <w:rPr>
-          <w:sz w:val="28"/>
-          <w:szCs w:val="28"/>
-        </w:rPr>
-        <w:t xml:space="preserve"> </w:t>
-      </w:r>
-      <w:proofErr w:type="spellStart"/>
-      <w:r>
-        <w:rPr>
-          <w:sz w:val="28"/>
-          <w:szCs w:val="28"/>
-        </w:rPr>
-        <w:t>screen</w:t>
-      </w:r>
-      <w:proofErr w:type="spellEnd"/>
-      <w:r>
-        <w:rPr>
-          <w:sz w:val="28"/>
-          <w:szCs w:val="28"/>
-        </w:rPr>
-        <w:t xml:space="preserve"> </w:t>
-      </w:r>
-      <w:proofErr w:type="spellStart"/>
-      <w:r>
-        <w:rPr>
-          <w:sz w:val="28"/>
-          <w:szCs w:val="28"/>
-        </w:rPr>
-        <w:t>below</w:t>
+        <w:t xml:space="preserve"> </w:t>
+      </w:r>
+      <w:proofErr w:type="spellStart"/>
+      <w:r>
+        <w:rPr>
+          <w:sz w:val="28"/>
+          <w:szCs w:val="28"/>
+        </w:rPr>
+        <w:t>select</w:t>
+      </w:r>
+      <w:proofErr w:type="spellEnd"/>
+      <w:r>
+        <w:rPr>
+          <w:sz w:val="28"/>
+          <w:szCs w:val="28"/>
+        </w:rPr>
+        <w:t xml:space="preserve"> a </w:t>
+      </w:r>
+      <w:proofErr w:type="spellStart"/>
+      <w:r>
+        <w:rPr>
+          <w:sz w:val="28"/>
+          <w:szCs w:val="28"/>
+        </w:rPr>
+        <w:t>msdos</w:t>
+      </w:r>
+      <w:proofErr w:type="spellEnd"/>
+      <w:r>
+        <w:rPr>
+          <w:sz w:val="28"/>
+          <w:szCs w:val="28"/>
+        </w:rPr>
+        <w:t xml:space="preserve"> </w:t>
+      </w:r>
+      <w:proofErr w:type="spellStart"/>
+      <w:r>
+        <w:rPr>
+          <w:sz w:val="28"/>
+          <w:szCs w:val="28"/>
+        </w:rPr>
+        <w:t>type</w:t>
       </w:r>
       <w:proofErr w:type="spellEnd"/>
       <w:r>
@@ -2700,27 +3161,27 @@
           <w:szCs w:val="28"/>
         </w:rPr>
       </w:pPr>
-    </w:p>
-    <w:p>
       <w:r>
         <w:rPr>
           <w:noProof/>
         </w:rPr>
         <w:drawing>
-          <wp:inline distT="0" distB="0" distL="0" distR="0" wp14:anchorId="7A556EDB" wp14:editId="3A8AB34E">
-            <wp:extent cx="5400044" cy="4058280"/>
+          <wp:inline distT="0" distB="0" distL="0" distR="0" wp14:anchorId="1C193CA3" wp14:editId="23C31132">
+            <wp:extent cx="5400040" cy="3646805"/>
             <wp:effectExtent l="0" t="0" r="0" b="0"/>
-            <wp:docPr id="8" name="Imagen 7"/>
-            <wp:cNvGraphicFramePr/>
+            <wp:docPr id="12" name="Imagen 12"/>
+            <wp:cNvGraphicFramePr>
+              <a:graphicFrameLocks xmlns:a="http://schemas.openxmlformats.org/drawingml/2006/main" noChangeAspect="1"/>
+            </wp:cNvGraphicFramePr>
             <a:graphic xmlns:a="http://schemas.openxmlformats.org/drawingml/2006/main">
               <a:graphicData uri="http://schemas.openxmlformats.org/drawingml/2006/picture">
                 <pic:pic xmlns:pic="http://schemas.openxmlformats.org/drawingml/2006/picture">
                   <pic:nvPicPr>
-                    <pic:cNvPr id="0" name=""/>
+                    <pic:cNvPr id="1" name=""/>
                     <pic:cNvPicPr/>
                   </pic:nvPicPr>
                   <pic:blipFill>
-                    <a:blip r:embed="rId13"/>
+                    <a:blip r:embed="rId16"/>
                     <a:stretch>
                       <a:fillRect/>
                     </a:stretch>
@@ -2728,16 +3189,11 @@
                   <pic:spPr>
                     <a:xfrm>
                       <a:off x="0" y="0"/>
-                      <a:ext cx="5400044" cy="4058280"/>
+                      <a:ext cx="5400040" cy="3646805"/>
                     </a:xfrm>
                     <a:prstGeom prst="rect">
                       <a:avLst/>
                     </a:prstGeom>
-                    <a:noFill/>
-                    <a:ln>
-                      <a:noFill/>
-                      <a:prstDash/>
-                    </a:ln>
                   </pic:spPr>
                 </pic:pic>
               </a:graphicData>
@@ -2746,6 +3202,2961 @@
         </w:drawing>
       </w:r>
     </w:p>
+    <w:p>
+      <w:pPr>
+        <w:rPr>
+          <w:sz w:val="28"/>
+          <w:szCs w:val="28"/>
+        </w:rPr>
+      </w:pPr>
+    </w:p>
+    <w:p>
+      <w:pPr>
+        <w:rPr>
+          <w:sz w:val="28"/>
+          <w:szCs w:val="28"/>
+        </w:rPr>
+      </w:pPr>
+      <w:proofErr w:type="spellStart"/>
+      <w:r>
+        <w:rPr>
+          <w:sz w:val="28"/>
+          <w:szCs w:val="28"/>
+        </w:rPr>
+        <w:t>We</w:t>
+      </w:r>
+      <w:proofErr w:type="spellEnd"/>
+      <w:r>
+        <w:rPr>
+          <w:sz w:val="28"/>
+          <w:szCs w:val="28"/>
+        </w:rPr>
+        <w:t xml:space="preserve"> </w:t>
+      </w:r>
+      <w:proofErr w:type="spellStart"/>
+      <w:r>
+        <w:rPr>
+          <w:sz w:val="28"/>
+          <w:szCs w:val="28"/>
+        </w:rPr>
+        <w:t>have</w:t>
+      </w:r>
+      <w:proofErr w:type="spellEnd"/>
+      <w:r>
+        <w:rPr>
+          <w:sz w:val="28"/>
+          <w:szCs w:val="28"/>
+        </w:rPr>
+        <w:t xml:space="preserve"> </w:t>
+      </w:r>
+      <w:proofErr w:type="spellStart"/>
+      <w:r>
+        <w:rPr>
+          <w:sz w:val="28"/>
+          <w:szCs w:val="28"/>
+        </w:rPr>
+        <w:t>to</w:t>
+      </w:r>
+      <w:proofErr w:type="spellEnd"/>
+      <w:r>
+        <w:rPr>
+          <w:sz w:val="28"/>
+          <w:szCs w:val="28"/>
+        </w:rPr>
+        <w:t xml:space="preserve"> </w:t>
+      </w:r>
+      <w:proofErr w:type="spellStart"/>
+      <w:r>
+        <w:rPr>
+          <w:sz w:val="28"/>
+          <w:szCs w:val="28"/>
+        </w:rPr>
+        <w:t>right</w:t>
+      </w:r>
+      <w:proofErr w:type="spellEnd"/>
+      <w:r>
+        <w:rPr>
+          <w:sz w:val="28"/>
+          <w:szCs w:val="28"/>
+        </w:rPr>
+        <w:t xml:space="preserve"> </w:t>
+      </w:r>
+      <w:proofErr w:type="spellStart"/>
+      <w:r>
+        <w:rPr>
+          <w:sz w:val="28"/>
+          <w:szCs w:val="28"/>
+        </w:rPr>
+        <w:t>click</w:t>
+      </w:r>
+      <w:proofErr w:type="spellEnd"/>
+      <w:r>
+        <w:rPr>
+          <w:sz w:val="28"/>
+          <w:szCs w:val="28"/>
+        </w:rPr>
+        <w:t xml:space="preserve"> </w:t>
+      </w:r>
+      <w:proofErr w:type="spellStart"/>
+      <w:r>
+        <w:rPr>
+          <w:sz w:val="28"/>
+          <w:szCs w:val="28"/>
+        </w:rPr>
+        <w:t>on</w:t>
+      </w:r>
+      <w:proofErr w:type="spellEnd"/>
+      <w:r>
+        <w:rPr>
+          <w:sz w:val="28"/>
+          <w:szCs w:val="28"/>
+        </w:rPr>
+        <w:t xml:space="preserve"> </w:t>
+      </w:r>
+      <w:proofErr w:type="spellStart"/>
+      <w:r>
+        <w:rPr>
+          <w:sz w:val="28"/>
+          <w:szCs w:val="28"/>
+        </w:rPr>
+        <w:t>the</w:t>
+      </w:r>
+      <w:proofErr w:type="spellEnd"/>
+      <w:r>
+        <w:rPr>
+          <w:sz w:val="28"/>
+          <w:szCs w:val="28"/>
+        </w:rPr>
+        <w:t xml:space="preserve"> </w:t>
+      </w:r>
+      <w:proofErr w:type="spellStart"/>
+      <w:r>
+        <w:rPr>
+          <w:sz w:val="28"/>
+          <w:szCs w:val="28"/>
+        </w:rPr>
+        <w:t>anallocated</w:t>
+      </w:r>
+      <w:proofErr w:type="spellEnd"/>
+      <w:r>
+        <w:rPr>
+          <w:sz w:val="28"/>
+          <w:szCs w:val="28"/>
+        </w:rPr>
+        <w:t xml:space="preserve"> </w:t>
+      </w:r>
+      <w:proofErr w:type="spellStart"/>
+      <w:r>
+        <w:rPr>
+          <w:sz w:val="28"/>
+          <w:szCs w:val="28"/>
+        </w:rPr>
+        <w:t>space</w:t>
+      </w:r>
+      <w:proofErr w:type="spellEnd"/>
+      <w:r>
+        <w:rPr>
+          <w:sz w:val="28"/>
+          <w:szCs w:val="28"/>
+        </w:rPr>
+        <w:t xml:space="preserve"> and </w:t>
+      </w:r>
+      <w:proofErr w:type="spellStart"/>
+      <w:r>
+        <w:rPr>
+          <w:sz w:val="28"/>
+          <w:szCs w:val="28"/>
+        </w:rPr>
+        <w:t>select</w:t>
+      </w:r>
+      <w:proofErr w:type="spellEnd"/>
+      <w:r>
+        <w:rPr>
+          <w:sz w:val="28"/>
+          <w:szCs w:val="28"/>
+        </w:rPr>
+        <w:t xml:space="preserve"> new, and </w:t>
+      </w:r>
+      <w:proofErr w:type="spellStart"/>
+      <w:r>
+        <w:rPr>
+          <w:sz w:val="28"/>
+          <w:szCs w:val="28"/>
+        </w:rPr>
+        <w:t>lets</w:t>
+      </w:r>
+      <w:proofErr w:type="spellEnd"/>
+      <w:r>
+        <w:rPr>
+          <w:sz w:val="28"/>
+          <w:szCs w:val="28"/>
+        </w:rPr>
+        <w:t xml:space="preserve"> </w:t>
+      </w:r>
+      <w:proofErr w:type="spellStart"/>
+      <w:r>
+        <w:rPr>
+          <w:sz w:val="28"/>
+          <w:szCs w:val="28"/>
+        </w:rPr>
+        <w:t>create</w:t>
+      </w:r>
+      <w:proofErr w:type="spellEnd"/>
+      <w:r>
+        <w:rPr>
+          <w:sz w:val="28"/>
+          <w:szCs w:val="28"/>
+        </w:rPr>
+        <w:t xml:space="preserve"> a </w:t>
+      </w:r>
+      <w:proofErr w:type="spellStart"/>
+      <w:r>
+        <w:rPr>
+          <w:sz w:val="28"/>
+          <w:szCs w:val="28"/>
+        </w:rPr>
+        <w:t>primary</w:t>
+      </w:r>
+      <w:proofErr w:type="spellEnd"/>
+      <w:r>
+        <w:rPr>
+          <w:sz w:val="28"/>
+          <w:szCs w:val="28"/>
+        </w:rPr>
+        <w:t xml:space="preserve"> </w:t>
+      </w:r>
+      <w:proofErr w:type="spellStart"/>
+      <w:r>
+        <w:rPr>
+          <w:sz w:val="28"/>
+          <w:szCs w:val="28"/>
+        </w:rPr>
+        <w:t>partition</w:t>
+      </w:r>
+      <w:proofErr w:type="spellEnd"/>
+      <w:r>
+        <w:rPr>
+          <w:sz w:val="28"/>
+          <w:szCs w:val="28"/>
+        </w:rPr>
+        <w:t xml:space="preserve"> </w:t>
+      </w:r>
+      <w:proofErr w:type="spellStart"/>
+      <w:r>
+        <w:rPr>
+          <w:sz w:val="28"/>
+          <w:szCs w:val="28"/>
+        </w:rPr>
+        <w:t>of</w:t>
+      </w:r>
+      <w:proofErr w:type="spellEnd"/>
+      <w:r>
+        <w:rPr>
+          <w:sz w:val="28"/>
+          <w:szCs w:val="28"/>
+        </w:rPr>
+        <w:t xml:space="preserve"> 2GB:</w:t>
+      </w:r>
+    </w:p>
+    <w:p>
+      <w:pPr>
+        <w:rPr>
+          <w:sz w:val="28"/>
+          <w:szCs w:val="28"/>
+        </w:rPr>
+      </w:pPr>
+      <w:r>
+        <w:rPr>
+          <w:noProof/>
+        </w:rPr>
+        <w:drawing>
+          <wp:inline distT="0" distB="0" distL="0" distR="0" wp14:anchorId="1B7D7A3C" wp14:editId="6DB83CCD">
+            <wp:extent cx="5400040" cy="3688080"/>
+            <wp:effectExtent l="0" t="0" r="0" b="7620"/>
+            <wp:docPr id="13" name="Imagen 13"/>
+            <wp:cNvGraphicFramePr>
+              <a:graphicFrameLocks xmlns:a="http://schemas.openxmlformats.org/drawingml/2006/main" noChangeAspect="1"/>
+            </wp:cNvGraphicFramePr>
+            <a:graphic xmlns:a="http://schemas.openxmlformats.org/drawingml/2006/main">
+              <a:graphicData uri="http://schemas.openxmlformats.org/drawingml/2006/picture">
+                <pic:pic xmlns:pic="http://schemas.openxmlformats.org/drawingml/2006/picture">
+                  <pic:nvPicPr>
+                    <pic:cNvPr id="1" name=""/>
+                    <pic:cNvPicPr/>
+                  </pic:nvPicPr>
+                  <pic:blipFill>
+                    <a:blip r:embed="rId17"/>
+                    <a:stretch>
+                      <a:fillRect/>
+                    </a:stretch>
+                  </pic:blipFill>
+                  <pic:spPr>
+                    <a:xfrm>
+                      <a:off x="0" y="0"/>
+                      <a:ext cx="5400040" cy="3688080"/>
+                    </a:xfrm>
+                    <a:prstGeom prst="rect">
+                      <a:avLst/>
+                    </a:prstGeom>
+                  </pic:spPr>
+                </pic:pic>
+              </a:graphicData>
+            </a:graphic>
+          </wp:inline>
+        </w:drawing>
+      </w:r>
+    </w:p>
+    <w:p>
+      <w:pPr>
+        <w:rPr>
+          <w:sz w:val="28"/>
+          <w:szCs w:val="28"/>
+        </w:rPr>
+      </w:pPr>
+      <w:r>
+        <w:rPr>
+          <w:noProof/>
+        </w:rPr>
+        <w:lastRenderedPageBreak/>
+        <w:drawing>
+          <wp:inline distT="0" distB="0" distL="0" distR="0" wp14:anchorId="389CAB4C" wp14:editId="7BC30E3C">
+            <wp:extent cx="5400040" cy="3609975"/>
+            <wp:effectExtent l="0" t="0" r="0" b="9525"/>
+            <wp:docPr id="14" name="Imagen 14"/>
+            <wp:cNvGraphicFramePr>
+              <a:graphicFrameLocks xmlns:a="http://schemas.openxmlformats.org/drawingml/2006/main" noChangeAspect="1"/>
+            </wp:cNvGraphicFramePr>
+            <a:graphic xmlns:a="http://schemas.openxmlformats.org/drawingml/2006/main">
+              <a:graphicData uri="http://schemas.openxmlformats.org/drawingml/2006/picture">
+                <pic:pic xmlns:pic="http://schemas.openxmlformats.org/drawingml/2006/picture">
+                  <pic:nvPicPr>
+                    <pic:cNvPr id="1" name=""/>
+                    <pic:cNvPicPr/>
+                  </pic:nvPicPr>
+                  <pic:blipFill>
+                    <a:blip r:embed="rId18"/>
+                    <a:stretch>
+                      <a:fillRect/>
+                    </a:stretch>
+                  </pic:blipFill>
+                  <pic:spPr>
+                    <a:xfrm>
+                      <a:off x="0" y="0"/>
+                      <a:ext cx="5400040" cy="3609975"/>
+                    </a:xfrm>
+                    <a:prstGeom prst="rect">
+                      <a:avLst/>
+                    </a:prstGeom>
+                  </pic:spPr>
+                </pic:pic>
+              </a:graphicData>
+            </a:graphic>
+          </wp:inline>
+        </w:drawing>
+      </w:r>
+    </w:p>
+    <w:p>
+      <w:pPr>
+        <w:rPr>
+          <w:sz w:val="28"/>
+          <w:szCs w:val="28"/>
+        </w:rPr>
+      </w:pPr>
+      <w:proofErr w:type="spellStart"/>
+      <w:r>
+        <w:rPr>
+          <w:sz w:val="28"/>
+          <w:szCs w:val="28"/>
+        </w:rPr>
+        <w:t>We</w:t>
+      </w:r>
+      <w:proofErr w:type="spellEnd"/>
+      <w:r>
+        <w:rPr>
+          <w:sz w:val="28"/>
+          <w:szCs w:val="28"/>
+        </w:rPr>
+        <w:t xml:space="preserve"> </w:t>
+      </w:r>
+      <w:proofErr w:type="spellStart"/>
+      <w:r>
+        <w:rPr>
+          <w:sz w:val="28"/>
+          <w:szCs w:val="28"/>
+        </w:rPr>
+        <w:t>need</w:t>
+      </w:r>
+      <w:proofErr w:type="spellEnd"/>
+      <w:r>
+        <w:rPr>
+          <w:sz w:val="28"/>
+          <w:szCs w:val="28"/>
+        </w:rPr>
+        <w:t xml:space="preserve"> </w:t>
+      </w:r>
+      <w:proofErr w:type="spellStart"/>
+      <w:r>
+        <w:rPr>
+          <w:sz w:val="28"/>
+          <w:szCs w:val="28"/>
+        </w:rPr>
+        <w:t>to</w:t>
+      </w:r>
+      <w:proofErr w:type="spellEnd"/>
+      <w:r>
+        <w:rPr>
+          <w:sz w:val="28"/>
+          <w:szCs w:val="28"/>
+        </w:rPr>
+        <w:t xml:space="preserve"> </w:t>
+      </w:r>
+      <w:proofErr w:type="spellStart"/>
+      <w:r>
+        <w:rPr>
+          <w:sz w:val="28"/>
+          <w:szCs w:val="28"/>
+        </w:rPr>
+        <w:t>create</w:t>
+      </w:r>
+      <w:proofErr w:type="spellEnd"/>
+      <w:r>
+        <w:rPr>
+          <w:sz w:val="28"/>
+          <w:szCs w:val="28"/>
+        </w:rPr>
+        <w:t xml:space="preserve"> </w:t>
+      </w:r>
+      <w:proofErr w:type="spellStart"/>
+      <w:r>
+        <w:rPr>
+          <w:sz w:val="28"/>
+          <w:szCs w:val="28"/>
+        </w:rPr>
+        <w:t>another</w:t>
+      </w:r>
+      <w:proofErr w:type="spellEnd"/>
+      <w:r>
+        <w:rPr>
+          <w:sz w:val="28"/>
+          <w:szCs w:val="28"/>
+        </w:rPr>
+        <w:t xml:space="preserve"> </w:t>
+      </w:r>
+      <w:proofErr w:type="spellStart"/>
+      <w:r>
+        <w:rPr>
+          <w:sz w:val="28"/>
+          <w:szCs w:val="28"/>
+        </w:rPr>
+        <w:t>partitions</w:t>
+      </w:r>
+      <w:proofErr w:type="spellEnd"/>
+      <w:r>
+        <w:rPr>
+          <w:sz w:val="28"/>
+          <w:szCs w:val="28"/>
+        </w:rPr>
+        <w:t xml:space="preserve"> </w:t>
+      </w:r>
+      <w:proofErr w:type="spellStart"/>
+      <w:r>
+        <w:rPr>
+          <w:sz w:val="28"/>
+          <w:szCs w:val="28"/>
+        </w:rPr>
+        <w:t>how</w:t>
+      </w:r>
+      <w:proofErr w:type="spellEnd"/>
+      <w:r>
+        <w:rPr>
+          <w:sz w:val="28"/>
+          <w:szCs w:val="28"/>
+        </w:rPr>
+        <w:t xml:space="preserve"> </w:t>
+      </w:r>
+      <w:proofErr w:type="spellStart"/>
+      <w:r>
+        <w:rPr>
+          <w:sz w:val="28"/>
+          <w:szCs w:val="28"/>
+        </w:rPr>
+        <w:t>is</w:t>
+      </w:r>
+      <w:proofErr w:type="spellEnd"/>
+      <w:r>
+        <w:rPr>
+          <w:sz w:val="28"/>
+          <w:szCs w:val="28"/>
+        </w:rPr>
+        <w:t xml:space="preserve"> </w:t>
+      </w:r>
+      <w:proofErr w:type="spellStart"/>
+      <w:r>
+        <w:rPr>
+          <w:sz w:val="28"/>
+          <w:szCs w:val="28"/>
+        </w:rPr>
+        <w:t>showed</w:t>
+      </w:r>
+      <w:proofErr w:type="spellEnd"/>
+      <w:r>
+        <w:rPr>
+          <w:sz w:val="28"/>
+          <w:szCs w:val="28"/>
+        </w:rPr>
+        <w:t xml:space="preserve"> in </w:t>
+      </w:r>
+      <w:proofErr w:type="spellStart"/>
+      <w:r>
+        <w:rPr>
+          <w:sz w:val="28"/>
+          <w:szCs w:val="28"/>
+        </w:rPr>
+        <w:t>the</w:t>
+      </w:r>
+      <w:proofErr w:type="spellEnd"/>
+      <w:r>
+        <w:rPr>
+          <w:sz w:val="28"/>
+          <w:szCs w:val="28"/>
+        </w:rPr>
+        <w:t xml:space="preserve"> </w:t>
+      </w:r>
+      <w:proofErr w:type="spellStart"/>
+      <w:r>
+        <w:rPr>
+          <w:sz w:val="28"/>
+          <w:szCs w:val="28"/>
+        </w:rPr>
+        <w:t>pictures</w:t>
+      </w:r>
+      <w:proofErr w:type="spellEnd"/>
+      <w:r>
+        <w:rPr>
+          <w:sz w:val="28"/>
+          <w:szCs w:val="28"/>
+        </w:rPr>
+        <w:t xml:space="preserve"> </w:t>
+      </w:r>
+      <w:proofErr w:type="spellStart"/>
+      <w:r>
+        <w:rPr>
+          <w:sz w:val="28"/>
+          <w:szCs w:val="28"/>
+        </w:rPr>
+        <w:t>below</w:t>
+      </w:r>
+      <w:proofErr w:type="spellEnd"/>
+      <w:r>
+        <w:rPr>
+          <w:sz w:val="28"/>
+          <w:szCs w:val="28"/>
+        </w:rPr>
+        <w:t>:</w:t>
+      </w:r>
+    </w:p>
+    <w:p>
+      <w:pPr>
+        <w:rPr>
+          <w:sz w:val="28"/>
+          <w:szCs w:val="28"/>
+        </w:rPr>
+      </w:pPr>
+      <w:r>
+        <w:rPr>
+          <w:noProof/>
+        </w:rPr>
+        <w:drawing>
+          <wp:inline distT="0" distB="0" distL="0" distR="0" wp14:anchorId="5498824B" wp14:editId="41C71077">
+            <wp:extent cx="5400040" cy="3771900"/>
+            <wp:effectExtent l="0" t="0" r="0" b="0"/>
+            <wp:docPr id="15" name="Imagen 15"/>
+            <wp:cNvGraphicFramePr>
+              <a:graphicFrameLocks xmlns:a="http://schemas.openxmlformats.org/drawingml/2006/main" noChangeAspect="1"/>
+            </wp:cNvGraphicFramePr>
+            <a:graphic xmlns:a="http://schemas.openxmlformats.org/drawingml/2006/main">
+              <a:graphicData uri="http://schemas.openxmlformats.org/drawingml/2006/picture">
+                <pic:pic xmlns:pic="http://schemas.openxmlformats.org/drawingml/2006/picture">
+                  <pic:nvPicPr>
+                    <pic:cNvPr id="1" name=""/>
+                    <pic:cNvPicPr/>
+                  </pic:nvPicPr>
+                  <pic:blipFill>
+                    <a:blip r:embed="rId19"/>
+                    <a:stretch>
+                      <a:fillRect/>
+                    </a:stretch>
+                  </pic:blipFill>
+                  <pic:spPr>
+                    <a:xfrm>
+                      <a:off x="0" y="0"/>
+                      <a:ext cx="5400040" cy="3771900"/>
+                    </a:xfrm>
+                    <a:prstGeom prst="rect">
+                      <a:avLst/>
+                    </a:prstGeom>
+                  </pic:spPr>
+                </pic:pic>
+              </a:graphicData>
+            </a:graphic>
+          </wp:inline>
+        </w:drawing>
+      </w:r>
+    </w:p>
+    <w:p>
+      <w:pPr>
+        <w:rPr>
+          <w:sz w:val="28"/>
+          <w:szCs w:val="28"/>
+        </w:rPr>
+      </w:pPr>
+      <w:proofErr w:type="spellStart"/>
+      <w:r>
+        <w:rPr>
+          <w:sz w:val="28"/>
+          <w:szCs w:val="28"/>
+        </w:rPr>
+        <w:t>Now</w:t>
+      </w:r>
+      <w:proofErr w:type="spellEnd"/>
+      <w:r>
+        <w:rPr>
+          <w:sz w:val="28"/>
+          <w:szCs w:val="28"/>
+        </w:rPr>
+        <w:t xml:space="preserve"> </w:t>
+      </w:r>
+      <w:proofErr w:type="spellStart"/>
+      <w:r>
+        <w:rPr>
+          <w:sz w:val="28"/>
+          <w:szCs w:val="28"/>
+        </w:rPr>
+        <w:t>we</w:t>
+      </w:r>
+      <w:proofErr w:type="spellEnd"/>
+      <w:r>
+        <w:rPr>
+          <w:sz w:val="28"/>
+          <w:szCs w:val="28"/>
+        </w:rPr>
+        <w:t xml:space="preserve"> </w:t>
+      </w:r>
+      <w:proofErr w:type="spellStart"/>
+      <w:r>
+        <w:rPr>
+          <w:sz w:val="28"/>
+          <w:szCs w:val="28"/>
+        </w:rPr>
+        <w:t>need</w:t>
+      </w:r>
+      <w:proofErr w:type="spellEnd"/>
+      <w:r>
+        <w:rPr>
+          <w:sz w:val="28"/>
+          <w:szCs w:val="28"/>
+        </w:rPr>
+        <w:t xml:space="preserve"> </w:t>
+      </w:r>
+      <w:proofErr w:type="spellStart"/>
+      <w:r>
+        <w:rPr>
+          <w:sz w:val="28"/>
+          <w:szCs w:val="28"/>
+        </w:rPr>
+        <w:t>to</w:t>
+      </w:r>
+      <w:proofErr w:type="spellEnd"/>
+      <w:r>
+        <w:rPr>
+          <w:sz w:val="28"/>
+          <w:szCs w:val="28"/>
+        </w:rPr>
+        <w:t xml:space="preserve"> </w:t>
+      </w:r>
+      <w:proofErr w:type="spellStart"/>
+      <w:r>
+        <w:rPr>
+          <w:sz w:val="28"/>
+          <w:szCs w:val="28"/>
+        </w:rPr>
+        <w:t>create</w:t>
+      </w:r>
+      <w:proofErr w:type="spellEnd"/>
+      <w:r>
+        <w:rPr>
+          <w:sz w:val="28"/>
+          <w:szCs w:val="28"/>
+        </w:rPr>
+        <w:t xml:space="preserve"> a extended </w:t>
+      </w:r>
+      <w:proofErr w:type="spellStart"/>
+      <w:r>
+        <w:rPr>
+          <w:sz w:val="28"/>
+          <w:szCs w:val="28"/>
+        </w:rPr>
+        <w:t>partition</w:t>
+      </w:r>
+      <w:proofErr w:type="spellEnd"/>
+      <w:r>
+        <w:rPr>
+          <w:sz w:val="28"/>
+          <w:szCs w:val="28"/>
+        </w:rPr>
+        <w:t xml:space="preserve">. </w:t>
+      </w:r>
+      <w:proofErr w:type="spellStart"/>
+      <w:r>
+        <w:rPr>
+          <w:sz w:val="28"/>
+          <w:szCs w:val="28"/>
+        </w:rPr>
+        <w:t>We</w:t>
+      </w:r>
+      <w:proofErr w:type="spellEnd"/>
+      <w:r>
+        <w:rPr>
+          <w:sz w:val="28"/>
+          <w:szCs w:val="28"/>
+        </w:rPr>
+        <w:t xml:space="preserve"> set PREXTENDED as </w:t>
+      </w:r>
+      <w:proofErr w:type="spellStart"/>
+      <w:r>
+        <w:rPr>
+          <w:sz w:val="28"/>
+          <w:szCs w:val="28"/>
+        </w:rPr>
+        <w:t>label</w:t>
+      </w:r>
+      <w:proofErr w:type="spellEnd"/>
+      <w:r>
+        <w:rPr>
+          <w:sz w:val="28"/>
+          <w:szCs w:val="28"/>
+        </w:rPr>
+        <w:t>.</w:t>
+      </w:r>
+    </w:p>
+    <w:p>
+      <w:pPr>
+        <w:rPr>
+          <w:sz w:val="28"/>
+          <w:szCs w:val="28"/>
+        </w:rPr>
+      </w:pPr>
+      <w:r>
+        <w:rPr>
+          <w:noProof/>
+        </w:rPr>
+        <w:lastRenderedPageBreak/>
+        <w:drawing>
+          <wp:inline distT="0" distB="0" distL="0" distR="0" wp14:anchorId="5D7FEB42" wp14:editId="77EA224C">
+            <wp:extent cx="5400040" cy="3743960"/>
+            <wp:effectExtent l="0" t="0" r="0" b="8890"/>
+            <wp:docPr id="16" name="Imagen 16"/>
+            <wp:cNvGraphicFramePr>
+              <a:graphicFrameLocks xmlns:a="http://schemas.openxmlformats.org/drawingml/2006/main" noChangeAspect="1"/>
+            </wp:cNvGraphicFramePr>
+            <a:graphic xmlns:a="http://schemas.openxmlformats.org/drawingml/2006/main">
+              <a:graphicData uri="http://schemas.openxmlformats.org/drawingml/2006/picture">
+                <pic:pic xmlns:pic="http://schemas.openxmlformats.org/drawingml/2006/picture">
+                  <pic:nvPicPr>
+                    <pic:cNvPr id="1" name=""/>
+                    <pic:cNvPicPr/>
+                  </pic:nvPicPr>
+                  <pic:blipFill>
+                    <a:blip r:embed="rId20"/>
+                    <a:stretch>
+                      <a:fillRect/>
+                    </a:stretch>
+                  </pic:blipFill>
+                  <pic:spPr>
+                    <a:xfrm>
+                      <a:off x="0" y="0"/>
+                      <a:ext cx="5400040" cy="3743960"/>
+                    </a:xfrm>
+                    <a:prstGeom prst="rect">
+                      <a:avLst/>
+                    </a:prstGeom>
+                  </pic:spPr>
+                </pic:pic>
+              </a:graphicData>
+            </a:graphic>
+          </wp:inline>
+        </w:drawing>
+      </w:r>
+    </w:p>
+    <w:p>
+      <w:pPr>
+        <w:rPr>
+          <w:sz w:val="28"/>
+          <w:szCs w:val="28"/>
+        </w:rPr>
+      </w:pPr>
+      <w:proofErr w:type="spellStart"/>
+      <w:r>
+        <w:rPr>
+          <w:sz w:val="28"/>
+          <w:szCs w:val="28"/>
+        </w:rPr>
+        <w:t>We</w:t>
+      </w:r>
+      <w:proofErr w:type="spellEnd"/>
+      <w:r>
+        <w:rPr>
+          <w:sz w:val="28"/>
+          <w:szCs w:val="28"/>
+        </w:rPr>
+        <w:t xml:space="preserve"> </w:t>
+      </w:r>
+      <w:proofErr w:type="spellStart"/>
+      <w:r>
+        <w:rPr>
+          <w:sz w:val="28"/>
+          <w:szCs w:val="28"/>
+        </w:rPr>
+        <w:t>create</w:t>
+      </w:r>
+      <w:proofErr w:type="spellEnd"/>
+      <w:r>
+        <w:rPr>
+          <w:sz w:val="28"/>
+          <w:szCs w:val="28"/>
+        </w:rPr>
+        <w:t xml:space="preserve"> </w:t>
+      </w:r>
+      <w:proofErr w:type="spellStart"/>
+      <w:r>
+        <w:rPr>
+          <w:sz w:val="28"/>
+          <w:szCs w:val="28"/>
+        </w:rPr>
+        <w:t>this</w:t>
+      </w:r>
+      <w:proofErr w:type="spellEnd"/>
+      <w:r>
+        <w:rPr>
+          <w:sz w:val="28"/>
+          <w:szCs w:val="28"/>
+        </w:rPr>
+        <w:t xml:space="preserve"> extended </w:t>
+      </w:r>
+      <w:proofErr w:type="spellStart"/>
+      <w:r>
+        <w:rPr>
+          <w:sz w:val="28"/>
+          <w:szCs w:val="28"/>
+        </w:rPr>
+        <w:t>partition</w:t>
+      </w:r>
+      <w:proofErr w:type="spellEnd"/>
+      <w:r>
+        <w:rPr>
+          <w:sz w:val="28"/>
+          <w:szCs w:val="28"/>
+        </w:rPr>
+        <w:t xml:space="preserve"> in </w:t>
+      </w:r>
+      <w:proofErr w:type="spellStart"/>
+      <w:r>
+        <w:rPr>
+          <w:sz w:val="28"/>
+          <w:szCs w:val="28"/>
+        </w:rPr>
+        <w:t>order</w:t>
+      </w:r>
+      <w:proofErr w:type="spellEnd"/>
+      <w:r>
+        <w:rPr>
+          <w:sz w:val="28"/>
+          <w:szCs w:val="28"/>
+        </w:rPr>
+        <w:t xml:space="preserve"> </w:t>
+      </w:r>
+      <w:proofErr w:type="spellStart"/>
+      <w:r>
+        <w:rPr>
+          <w:sz w:val="28"/>
+          <w:szCs w:val="28"/>
+        </w:rPr>
+        <w:t>to</w:t>
+      </w:r>
+      <w:proofErr w:type="spellEnd"/>
+      <w:r>
+        <w:rPr>
+          <w:sz w:val="28"/>
+          <w:szCs w:val="28"/>
+        </w:rPr>
+        <w:t xml:space="preserve"> </w:t>
+      </w:r>
+      <w:proofErr w:type="spellStart"/>
+      <w:r>
+        <w:rPr>
+          <w:sz w:val="28"/>
+          <w:szCs w:val="28"/>
+        </w:rPr>
+        <w:t>create</w:t>
+      </w:r>
+      <w:proofErr w:type="spellEnd"/>
+      <w:r>
+        <w:rPr>
+          <w:sz w:val="28"/>
+          <w:szCs w:val="28"/>
+        </w:rPr>
+        <w:t xml:space="preserve"> a </w:t>
+      </w:r>
+      <w:proofErr w:type="spellStart"/>
+      <w:r>
+        <w:rPr>
+          <w:sz w:val="28"/>
+          <w:szCs w:val="28"/>
+        </w:rPr>
+        <w:t>logical</w:t>
+      </w:r>
+      <w:proofErr w:type="spellEnd"/>
+      <w:r>
+        <w:rPr>
+          <w:sz w:val="28"/>
+          <w:szCs w:val="28"/>
+        </w:rPr>
+        <w:t xml:space="preserve"> </w:t>
+      </w:r>
+      <w:proofErr w:type="spellStart"/>
+      <w:r>
+        <w:rPr>
+          <w:sz w:val="28"/>
+          <w:szCs w:val="28"/>
+        </w:rPr>
+        <w:t>one</w:t>
+      </w:r>
+      <w:proofErr w:type="spellEnd"/>
+      <w:r>
+        <w:rPr>
+          <w:sz w:val="28"/>
+          <w:szCs w:val="28"/>
+        </w:rPr>
+        <w:t>.</w:t>
+      </w:r>
+    </w:p>
+    <w:p>
+      <w:pPr>
+        <w:rPr>
+          <w:sz w:val="28"/>
+          <w:szCs w:val="28"/>
+        </w:rPr>
+      </w:pPr>
+      <w:r>
+        <w:rPr>
+          <w:noProof/>
+        </w:rPr>
+        <w:drawing>
+          <wp:inline distT="0" distB="0" distL="0" distR="0" wp14:anchorId="3E38F6FA" wp14:editId="10380910">
+            <wp:extent cx="5400040" cy="4319905"/>
+            <wp:effectExtent l="0" t="0" r="0" b="4445"/>
+            <wp:docPr id="17" name="Imagen 17"/>
+            <wp:cNvGraphicFramePr>
+              <a:graphicFrameLocks xmlns:a="http://schemas.openxmlformats.org/drawingml/2006/main" noChangeAspect="1"/>
+            </wp:cNvGraphicFramePr>
+            <a:graphic xmlns:a="http://schemas.openxmlformats.org/drawingml/2006/main">
+              <a:graphicData uri="http://schemas.openxmlformats.org/drawingml/2006/picture">
+                <pic:pic xmlns:pic="http://schemas.openxmlformats.org/drawingml/2006/picture">
+                  <pic:nvPicPr>
+                    <pic:cNvPr id="1" name=""/>
+                    <pic:cNvPicPr/>
+                  </pic:nvPicPr>
+                  <pic:blipFill>
+                    <a:blip r:embed="rId21"/>
+                    <a:stretch>
+                      <a:fillRect/>
+                    </a:stretch>
+                  </pic:blipFill>
+                  <pic:spPr>
+                    <a:xfrm>
+                      <a:off x="0" y="0"/>
+                      <a:ext cx="5400040" cy="4319905"/>
+                    </a:xfrm>
+                    <a:prstGeom prst="rect">
+                      <a:avLst/>
+                    </a:prstGeom>
+                  </pic:spPr>
+                </pic:pic>
+              </a:graphicData>
+            </a:graphic>
+          </wp:inline>
+        </w:drawing>
+      </w:r>
+    </w:p>
+    <w:p>
+      <w:pPr>
+        <w:rPr>
+          <w:sz w:val="28"/>
+          <w:szCs w:val="28"/>
+        </w:rPr>
+      </w:pPr>
+    </w:p>
+    <w:p>
+      <w:pPr>
+        <w:rPr>
+          <w:sz w:val="28"/>
+          <w:szCs w:val="28"/>
+        </w:rPr>
+      </w:pPr>
+      <w:r>
+        <w:rPr>
+          <w:sz w:val="28"/>
+          <w:szCs w:val="28"/>
+        </w:rPr>
+        <w:lastRenderedPageBreak/>
+        <w:t xml:space="preserve">And </w:t>
+      </w:r>
+      <w:proofErr w:type="spellStart"/>
+      <w:r>
+        <w:rPr>
+          <w:sz w:val="28"/>
+          <w:szCs w:val="28"/>
+        </w:rPr>
+        <w:t>finally</w:t>
+      </w:r>
+      <w:proofErr w:type="spellEnd"/>
+      <w:r>
+        <w:rPr>
+          <w:sz w:val="28"/>
+          <w:szCs w:val="28"/>
+        </w:rPr>
+        <w:t xml:space="preserve">, </w:t>
+      </w:r>
+      <w:proofErr w:type="spellStart"/>
+      <w:r>
+        <w:rPr>
+          <w:sz w:val="28"/>
+          <w:szCs w:val="28"/>
+        </w:rPr>
+        <w:t>the</w:t>
+      </w:r>
+      <w:proofErr w:type="spellEnd"/>
+      <w:r>
+        <w:rPr>
+          <w:sz w:val="28"/>
+          <w:szCs w:val="28"/>
+        </w:rPr>
+        <w:t xml:space="preserve"> </w:t>
+      </w:r>
+      <w:proofErr w:type="spellStart"/>
+      <w:r>
+        <w:rPr>
+          <w:sz w:val="28"/>
+          <w:szCs w:val="28"/>
+        </w:rPr>
+        <w:t>partitions</w:t>
+      </w:r>
+      <w:proofErr w:type="spellEnd"/>
+      <w:r>
+        <w:rPr>
+          <w:sz w:val="28"/>
+          <w:szCs w:val="28"/>
+        </w:rPr>
+        <w:t xml:space="preserve"> </w:t>
+      </w:r>
+      <w:proofErr w:type="spellStart"/>
+      <w:r>
+        <w:rPr>
+          <w:sz w:val="28"/>
+          <w:szCs w:val="28"/>
+        </w:rPr>
+        <w:t>have</w:t>
+      </w:r>
+      <w:proofErr w:type="spellEnd"/>
+      <w:r>
+        <w:rPr>
+          <w:sz w:val="28"/>
+          <w:szCs w:val="28"/>
+        </w:rPr>
+        <w:t xml:space="preserve"> </w:t>
+      </w:r>
+      <w:proofErr w:type="spellStart"/>
+      <w:r>
+        <w:rPr>
+          <w:sz w:val="28"/>
+          <w:szCs w:val="28"/>
+        </w:rPr>
+        <w:t>to</w:t>
+      </w:r>
+      <w:proofErr w:type="spellEnd"/>
+      <w:r>
+        <w:rPr>
+          <w:sz w:val="28"/>
+          <w:szCs w:val="28"/>
+        </w:rPr>
+        <w:t xml:space="preserve"> be </w:t>
+      </w:r>
+      <w:proofErr w:type="spellStart"/>
+      <w:r>
+        <w:rPr>
+          <w:sz w:val="28"/>
+          <w:szCs w:val="28"/>
+        </w:rPr>
+        <w:t>like</w:t>
+      </w:r>
+      <w:proofErr w:type="spellEnd"/>
+      <w:r>
+        <w:rPr>
+          <w:sz w:val="28"/>
+          <w:szCs w:val="28"/>
+        </w:rPr>
+        <w:t xml:space="preserve"> </w:t>
+      </w:r>
+      <w:proofErr w:type="spellStart"/>
+      <w:r>
+        <w:rPr>
+          <w:sz w:val="28"/>
+          <w:szCs w:val="28"/>
+        </w:rPr>
+        <w:t>the</w:t>
+      </w:r>
+      <w:proofErr w:type="spellEnd"/>
+      <w:r>
+        <w:rPr>
+          <w:sz w:val="28"/>
+          <w:szCs w:val="28"/>
+        </w:rPr>
+        <w:t xml:space="preserve"> </w:t>
+      </w:r>
+      <w:proofErr w:type="spellStart"/>
+      <w:r>
+        <w:rPr>
+          <w:sz w:val="28"/>
+          <w:szCs w:val="28"/>
+        </w:rPr>
+        <w:t>screen</w:t>
+      </w:r>
+      <w:proofErr w:type="spellEnd"/>
+      <w:r>
+        <w:rPr>
+          <w:sz w:val="28"/>
+          <w:szCs w:val="28"/>
+        </w:rPr>
+        <w:t xml:space="preserve"> </w:t>
+      </w:r>
+      <w:proofErr w:type="spellStart"/>
+      <w:r>
+        <w:rPr>
+          <w:sz w:val="28"/>
+          <w:szCs w:val="28"/>
+        </w:rPr>
+        <w:t>below</w:t>
+      </w:r>
+      <w:proofErr w:type="spellEnd"/>
+      <w:r>
+        <w:rPr>
+          <w:sz w:val="28"/>
+          <w:szCs w:val="28"/>
+        </w:rPr>
+        <w:t>:</w:t>
+      </w:r>
+    </w:p>
+    <w:p>
+      <w:pPr>
+        <w:rPr>
+          <w:sz w:val="28"/>
+          <w:szCs w:val="28"/>
+        </w:rPr>
+      </w:pPr>
+    </w:p>
+    <w:p>
+      <w:r>
+        <w:rPr>
+          <w:noProof/>
+        </w:rPr>
+        <w:drawing>
+          <wp:inline distT="0" distB="0" distL="0" distR="0" wp14:anchorId="2019961C" wp14:editId="244651FA">
+            <wp:extent cx="5400040" cy="3234055"/>
+            <wp:effectExtent l="0" t="0" r="0" b="4445"/>
+            <wp:docPr id="18" name="Imagen 18"/>
+            <wp:cNvGraphicFramePr>
+              <a:graphicFrameLocks xmlns:a="http://schemas.openxmlformats.org/drawingml/2006/main" noChangeAspect="1"/>
+            </wp:cNvGraphicFramePr>
+            <a:graphic xmlns:a="http://schemas.openxmlformats.org/drawingml/2006/main">
+              <a:graphicData uri="http://schemas.openxmlformats.org/drawingml/2006/picture">
+                <pic:pic xmlns:pic="http://schemas.openxmlformats.org/drawingml/2006/picture">
+                  <pic:nvPicPr>
+                    <pic:cNvPr id="1" name=""/>
+                    <pic:cNvPicPr/>
+                  </pic:nvPicPr>
+                  <pic:blipFill>
+                    <a:blip r:embed="rId22"/>
+                    <a:stretch>
+                      <a:fillRect/>
+                    </a:stretch>
+                  </pic:blipFill>
+                  <pic:spPr>
+                    <a:xfrm>
+                      <a:off x="0" y="0"/>
+                      <a:ext cx="5400040" cy="3234055"/>
+                    </a:xfrm>
+                    <a:prstGeom prst="rect">
+                      <a:avLst/>
+                    </a:prstGeom>
+                  </pic:spPr>
+                </pic:pic>
+              </a:graphicData>
+            </a:graphic>
+          </wp:inline>
+        </w:drawing>
+      </w:r>
+    </w:p>
+    <w:p>
+      <w:pPr>
+        <w:rPr>
+          <w:sz w:val="28"/>
+          <w:szCs w:val="28"/>
+        </w:rPr>
+      </w:pPr>
+      <w:proofErr w:type="spellStart"/>
+      <w:r>
+        <w:rPr>
+          <w:sz w:val="28"/>
+          <w:szCs w:val="28"/>
+        </w:rPr>
+        <w:t>To</w:t>
+      </w:r>
+      <w:proofErr w:type="spellEnd"/>
+      <w:r>
+        <w:rPr>
+          <w:sz w:val="28"/>
+          <w:szCs w:val="28"/>
+        </w:rPr>
+        <w:t xml:space="preserve"> </w:t>
+      </w:r>
+      <w:proofErr w:type="spellStart"/>
+      <w:r>
+        <w:rPr>
+          <w:sz w:val="28"/>
+          <w:szCs w:val="28"/>
+        </w:rPr>
+        <w:t>confirm</w:t>
+      </w:r>
+      <w:proofErr w:type="spellEnd"/>
+      <w:r>
+        <w:rPr>
+          <w:sz w:val="28"/>
+          <w:szCs w:val="28"/>
+        </w:rPr>
+        <w:t xml:space="preserve"> </w:t>
+      </w:r>
+      <w:proofErr w:type="spellStart"/>
+      <w:r>
+        <w:rPr>
+          <w:sz w:val="28"/>
+          <w:szCs w:val="28"/>
+        </w:rPr>
+        <w:t>this</w:t>
+      </w:r>
+      <w:proofErr w:type="spellEnd"/>
+      <w:r>
+        <w:rPr>
+          <w:sz w:val="28"/>
+          <w:szCs w:val="28"/>
+        </w:rPr>
+        <w:t xml:space="preserve"> step </w:t>
+      </w:r>
+      <w:proofErr w:type="spellStart"/>
+      <w:r>
+        <w:rPr>
+          <w:sz w:val="28"/>
+          <w:szCs w:val="28"/>
+        </w:rPr>
+        <w:t>we</w:t>
+      </w:r>
+      <w:proofErr w:type="spellEnd"/>
+      <w:r>
+        <w:rPr>
+          <w:sz w:val="28"/>
+          <w:szCs w:val="28"/>
+        </w:rPr>
+        <w:t xml:space="preserve"> </w:t>
+      </w:r>
+      <w:proofErr w:type="spellStart"/>
+      <w:r>
+        <w:rPr>
+          <w:sz w:val="28"/>
+          <w:szCs w:val="28"/>
+        </w:rPr>
+        <w:t>have</w:t>
+      </w:r>
+      <w:proofErr w:type="spellEnd"/>
+      <w:r>
+        <w:rPr>
+          <w:sz w:val="28"/>
+          <w:szCs w:val="28"/>
+        </w:rPr>
+        <w:t xml:space="preserve"> </w:t>
+      </w:r>
+      <w:proofErr w:type="spellStart"/>
+      <w:r>
+        <w:rPr>
+          <w:sz w:val="28"/>
+          <w:szCs w:val="28"/>
+        </w:rPr>
+        <w:t>to</w:t>
+      </w:r>
+      <w:proofErr w:type="spellEnd"/>
+      <w:r>
+        <w:rPr>
+          <w:sz w:val="28"/>
+          <w:szCs w:val="28"/>
+        </w:rPr>
+        <w:t xml:space="preserve"> </w:t>
+      </w:r>
+      <w:proofErr w:type="spellStart"/>
+      <w:r>
+        <w:rPr>
+          <w:sz w:val="28"/>
+          <w:szCs w:val="28"/>
+        </w:rPr>
+        <w:t>click</w:t>
+      </w:r>
+      <w:proofErr w:type="spellEnd"/>
+      <w:r>
+        <w:rPr>
+          <w:sz w:val="28"/>
+          <w:szCs w:val="28"/>
+        </w:rPr>
+        <w:t xml:space="preserve"> </w:t>
+      </w:r>
+      <w:proofErr w:type="spellStart"/>
+      <w:r>
+        <w:rPr>
+          <w:sz w:val="28"/>
+          <w:szCs w:val="28"/>
+        </w:rPr>
+        <w:t>on</w:t>
+      </w:r>
+      <w:proofErr w:type="spellEnd"/>
+      <w:r>
+        <w:rPr>
+          <w:sz w:val="28"/>
+          <w:szCs w:val="28"/>
+        </w:rPr>
+        <w:t xml:space="preserve"> </w:t>
+      </w:r>
+      <w:proofErr w:type="spellStart"/>
+      <w:r>
+        <w:rPr>
+          <w:sz w:val="28"/>
+          <w:szCs w:val="28"/>
+        </w:rPr>
+        <w:t>the</w:t>
+      </w:r>
+      <w:proofErr w:type="spellEnd"/>
+      <w:r>
+        <w:rPr>
+          <w:sz w:val="28"/>
+          <w:szCs w:val="28"/>
+        </w:rPr>
+        <w:t xml:space="preserve"> </w:t>
+      </w:r>
+      <w:proofErr w:type="spellStart"/>
+      <w:r>
+        <w:rPr>
+          <w:sz w:val="28"/>
+          <w:szCs w:val="28"/>
+        </w:rPr>
+        <w:t>tick</w:t>
+      </w:r>
+      <w:proofErr w:type="spellEnd"/>
+      <w:r>
+        <w:rPr>
+          <w:sz w:val="28"/>
+          <w:szCs w:val="28"/>
+        </w:rPr>
+        <w:t xml:space="preserve"> and </w:t>
+      </w:r>
+      <w:proofErr w:type="spellStart"/>
+      <w:r>
+        <w:rPr>
+          <w:sz w:val="28"/>
+          <w:szCs w:val="28"/>
+        </w:rPr>
+        <w:t>apply</w:t>
+      </w:r>
+      <w:proofErr w:type="spellEnd"/>
+      <w:r>
+        <w:rPr>
+          <w:sz w:val="28"/>
+          <w:szCs w:val="28"/>
+        </w:rPr>
+        <w:t>:</w:t>
+      </w:r>
+    </w:p>
+    <w:p>
+      <w:r>
+        <w:rPr>
+          <w:noProof/>
+        </w:rPr>
+        <w:drawing>
+          <wp:inline distT="0" distB="0" distL="0" distR="0" wp14:anchorId="5A6C235C" wp14:editId="0ABDF96E">
+            <wp:extent cx="5400040" cy="3581400"/>
+            <wp:effectExtent l="0" t="0" r="0" b="0"/>
+            <wp:docPr id="19" name="Imagen 19"/>
+            <wp:cNvGraphicFramePr>
+              <a:graphicFrameLocks xmlns:a="http://schemas.openxmlformats.org/drawingml/2006/main" noChangeAspect="1"/>
+            </wp:cNvGraphicFramePr>
+            <a:graphic xmlns:a="http://schemas.openxmlformats.org/drawingml/2006/main">
+              <a:graphicData uri="http://schemas.openxmlformats.org/drawingml/2006/picture">
+                <pic:pic xmlns:pic="http://schemas.openxmlformats.org/drawingml/2006/picture">
+                  <pic:nvPicPr>
+                    <pic:cNvPr id="1" name=""/>
+                    <pic:cNvPicPr/>
+                  </pic:nvPicPr>
+                  <pic:blipFill>
+                    <a:blip r:embed="rId23"/>
+                    <a:stretch>
+                      <a:fillRect/>
+                    </a:stretch>
+                  </pic:blipFill>
+                  <pic:spPr>
+                    <a:xfrm>
+                      <a:off x="0" y="0"/>
+                      <a:ext cx="5400040" cy="3581400"/>
+                    </a:xfrm>
+                    <a:prstGeom prst="rect">
+                      <a:avLst/>
+                    </a:prstGeom>
+                  </pic:spPr>
+                </pic:pic>
+              </a:graphicData>
+            </a:graphic>
+          </wp:inline>
+        </w:drawing>
+      </w:r>
+    </w:p>
+    <w:p>
+      <w:r>
+        <w:rPr>
+          <w:noProof/>
+        </w:rPr>
+        <w:lastRenderedPageBreak/>
+        <w:drawing>
+          <wp:inline distT="0" distB="0" distL="0" distR="0" wp14:anchorId="7D402DE3" wp14:editId="31616CBF">
+            <wp:extent cx="5400040" cy="4304030"/>
+            <wp:effectExtent l="0" t="0" r="0" b="1270"/>
+            <wp:docPr id="20" name="Imagen 20"/>
+            <wp:cNvGraphicFramePr>
+              <a:graphicFrameLocks xmlns:a="http://schemas.openxmlformats.org/drawingml/2006/main" noChangeAspect="1"/>
+            </wp:cNvGraphicFramePr>
+            <a:graphic xmlns:a="http://schemas.openxmlformats.org/drawingml/2006/main">
+              <a:graphicData uri="http://schemas.openxmlformats.org/drawingml/2006/picture">
+                <pic:pic xmlns:pic="http://schemas.openxmlformats.org/drawingml/2006/picture">
+                  <pic:nvPicPr>
+                    <pic:cNvPr id="1" name=""/>
+                    <pic:cNvPicPr/>
+                  </pic:nvPicPr>
+                  <pic:blipFill>
+                    <a:blip r:embed="rId24"/>
+                    <a:stretch>
+                      <a:fillRect/>
+                    </a:stretch>
+                  </pic:blipFill>
+                  <pic:spPr>
+                    <a:xfrm>
+                      <a:off x="0" y="0"/>
+                      <a:ext cx="5400040" cy="4304030"/>
+                    </a:xfrm>
+                    <a:prstGeom prst="rect">
+                      <a:avLst/>
+                    </a:prstGeom>
+                  </pic:spPr>
+                </pic:pic>
+              </a:graphicData>
+            </a:graphic>
+          </wp:inline>
+        </w:drawing>
+      </w:r>
+    </w:p>
+    <w:p>
+      <w:pPr>
+        <w:rPr>
+          <w:sz w:val="28"/>
+          <w:szCs w:val="28"/>
+        </w:rPr>
+      </w:pPr>
+      <w:r>
+        <w:rPr>
+          <w:sz w:val="28"/>
+          <w:szCs w:val="28"/>
+        </w:rPr>
+        <w:t xml:space="preserve">After </w:t>
+      </w:r>
+      <w:proofErr w:type="spellStart"/>
+      <w:r>
+        <w:rPr>
+          <w:sz w:val="28"/>
+          <w:szCs w:val="28"/>
+        </w:rPr>
+        <w:t>that</w:t>
+      </w:r>
+      <w:proofErr w:type="spellEnd"/>
+      <w:r>
+        <w:rPr>
+          <w:sz w:val="28"/>
+          <w:szCs w:val="28"/>
+        </w:rPr>
+        <w:t xml:space="preserve"> </w:t>
+      </w:r>
+      <w:proofErr w:type="spellStart"/>
+      <w:r>
+        <w:rPr>
+          <w:sz w:val="28"/>
+          <w:szCs w:val="28"/>
+        </w:rPr>
+        <w:t>we</w:t>
+      </w:r>
+      <w:proofErr w:type="spellEnd"/>
+      <w:r>
+        <w:rPr>
+          <w:sz w:val="28"/>
+          <w:szCs w:val="28"/>
+        </w:rPr>
+        <w:t xml:space="preserve"> </w:t>
+      </w:r>
+      <w:proofErr w:type="spellStart"/>
+      <w:r>
+        <w:rPr>
+          <w:sz w:val="28"/>
+          <w:szCs w:val="28"/>
+        </w:rPr>
+        <w:t>have</w:t>
+      </w:r>
+      <w:proofErr w:type="spellEnd"/>
+      <w:r>
+        <w:rPr>
+          <w:sz w:val="28"/>
+          <w:szCs w:val="28"/>
+        </w:rPr>
+        <w:t xml:space="preserve"> </w:t>
+      </w:r>
+      <w:proofErr w:type="spellStart"/>
+      <w:r>
+        <w:rPr>
+          <w:sz w:val="28"/>
+          <w:szCs w:val="28"/>
+        </w:rPr>
+        <w:t>to</w:t>
+      </w:r>
+      <w:proofErr w:type="spellEnd"/>
+      <w:r>
+        <w:rPr>
+          <w:sz w:val="28"/>
+          <w:szCs w:val="28"/>
+        </w:rPr>
+        <w:t xml:space="preserve"> </w:t>
+      </w:r>
+      <w:proofErr w:type="spellStart"/>
+      <w:r>
+        <w:rPr>
+          <w:sz w:val="28"/>
+          <w:szCs w:val="28"/>
+        </w:rPr>
+        <w:t>close</w:t>
+      </w:r>
+      <w:proofErr w:type="spellEnd"/>
+      <w:r>
+        <w:rPr>
+          <w:sz w:val="28"/>
+          <w:szCs w:val="28"/>
+        </w:rPr>
+        <w:t xml:space="preserve"> </w:t>
+      </w:r>
+      <w:proofErr w:type="spellStart"/>
+      <w:r>
+        <w:rPr>
+          <w:sz w:val="28"/>
+          <w:szCs w:val="28"/>
+        </w:rPr>
+        <w:t>this</w:t>
+      </w:r>
+      <w:proofErr w:type="spellEnd"/>
+      <w:r>
+        <w:rPr>
+          <w:sz w:val="28"/>
+          <w:szCs w:val="28"/>
+        </w:rPr>
+        <w:t xml:space="preserve"> </w:t>
+      </w:r>
+      <w:proofErr w:type="spellStart"/>
+      <w:r>
+        <w:rPr>
+          <w:sz w:val="28"/>
+          <w:szCs w:val="28"/>
+        </w:rPr>
+        <w:t>vitual</w:t>
+      </w:r>
+      <w:proofErr w:type="spellEnd"/>
+      <w:r>
+        <w:rPr>
+          <w:sz w:val="28"/>
+          <w:szCs w:val="28"/>
+        </w:rPr>
+        <w:t xml:space="preserve"> machine and open </w:t>
+      </w:r>
+      <w:proofErr w:type="spellStart"/>
+      <w:r>
+        <w:rPr>
+          <w:sz w:val="28"/>
+          <w:szCs w:val="28"/>
+        </w:rPr>
+        <w:t>with</w:t>
+      </w:r>
+      <w:proofErr w:type="spellEnd"/>
+      <w:r>
+        <w:rPr>
+          <w:sz w:val="28"/>
+          <w:szCs w:val="28"/>
+        </w:rPr>
+        <w:t xml:space="preserve"> Windows 10.</w:t>
+      </w:r>
+    </w:p>
+    <w:p>
+      <w:r>
+        <w:rPr>
+          <w:noProof/>
+        </w:rPr>
+        <w:drawing>
+          <wp:inline distT="0" distB="0" distL="0" distR="0" wp14:anchorId="1718D32F" wp14:editId="6557FCE5">
+            <wp:extent cx="5400040" cy="3474720"/>
+            <wp:effectExtent l="0" t="0" r="0" b="0"/>
+            <wp:docPr id="21" name="Imagen 21"/>
+            <wp:cNvGraphicFramePr>
+              <a:graphicFrameLocks xmlns:a="http://schemas.openxmlformats.org/drawingml/2006/main" noChangeAspect="1"/>
+            </wp:cNvGraphicFramePr>
+            <a:graphic xmlns:a="http://schemas.openxmlformats.org/drawingml/2006/main">
+              <a:graphicData uri="http://schemas.openxmlformats.org/drawingml/2006/picture">
+                <pic:pic xmlns:pic="http://schemas.openxmlformats.org/drawingml/2006/picture">
+                  <pic:nvPicPr>
+                    <pic:cNvPr id="1" name=""/>
+                    <pic:cNvPicPr/>
+                  </pic:nvPicPr>
+                  <pic:blipFill>
+                    <a:blip r:embed="rId25"/>
+                    <a:stretch>
+                      <a:fillRect/>
+                    </a:stretch>
+                  </pic:blipFill>
+                  <pic:spPr>
+                    <a:xfrm>
+                      <a:off x="0" y="0"/>
+                      <a:ext cx="5400040" cy="3474720"/>
+                    </a:xfrm>
+                    <a:prstGeom prst="rect">
+                      <a:avLst/>
+                    </a:prstGeom>
+                  </pic:spPr>
+                </pic:pic>
+              </a:graphicData>
+            </a:graphic>
+          </wp:inline>
+        </w:drawing>
+      </w:r>
+    </w:p>
+    <w:p/>
+    <w:p/>
+    <w:p>
+      <w:pPr>
+        <w:rPr>
+          <w:sz w:val="24"/>
+          <w:szCs w:val="24"/>
+        </w:rPr>
+      </w:pPr>
+      <w:proofErr w:type="spellStart"/>
+      <w:r>
+        <w:rPr>
+          <w:sz w:val="24"/>
+          <w:szCs w:val="24"/>
+        </w:rPr>
+        <w:t>Answer</w:t>
+      </w:r>
+      <w:proofErr w:type="spellEnd"/>
+      <w:r>
+        <w:rPr>
+          <w:sz w:val="24"/>
+          <w:szCs w:val="24"/>
+        </w:rPr>
+        <w:t xml:space="preserve"> </w:t>
+      </w:r>
+      <w:proofErr w:type="spellStart"/>
+      <w:r>
+        <w:rPr>
+          <w:sz w:val="24"/>
+          <w:szCs w:val="24"/>
+        </w:rPr>
+        <w:t>the</w:t>
+      </w:r>
+      <w:proofErr w:type="spellEnd"/>
+      <w:r>
+        <w:rPr>
+          <w:sz w:val="24"/>
+          <w:szCs w:val="24"/>
+        </w:rPr>
+        <w:t xml:space="preserve"> </w:t>
+      </w:r>
+      <w:proofErr w:type="spellStart"/>
+      <w:r>
+        <w:rPr>
+          <w:sz w:val="24"/>
+          <w:szCs w:val="24"/>
+        </w:rPr>
+        <w:t>following</w:t>
+      </w:r>
+      <w:proofErr w:type="spellEnd"/>
+      <w:r>
+        <w:rPr>
+          <w:sz w:val="24"/>
+          <w:szCs w:val="24"/>
+        </w:rPr>
+        <w:t xml:space="preserve"> </w:t>
+      </w:r>
+      <w:proofErr w:type="spellStart"/>
+      <w:r>
+        <w:rPr>
+          <w:sz w:val="24"/>
+          <w:szCs w:val="24"/>
+        </w:rPr>
+        <w:t>questions</w:t>
+      </w:r>
+      <w:proofErr w:type="spellEnd"/>
+      <w:r>
+        <w:rPr>
+          <w:sz w:val="24"/>
+          <w:szCs w:val="24"/>
+        </w:rPr>
+        <w:t xml:space="preserve"> </w:t>
+      </w:r>
+    </w:p>
+    <w:p>
+      <w:pPr>
+        <w:rPr>
+          <w:b/>
+          <w:bCs/>
+          <w:sz w:val="24"/>
+          <w:szCs w:val="24"/>
+        </w:rPr>
+      </w:pPr>
+      <w:r>
+        <w:rPr>
+          <w:b/>
+          <w:bCs/>
+          <w:sz w:val="24"/>
+          <w:szCs w:val="24"/>
+        </w:rPr>
+        <w:t xml:space="preserve">1. </w:t>
+      </w:r>
+      <w:proofErr w:type="spellStart"/>
+      <w:r>
+        <w:rPr>
+          <w:b/>
+          <w:bCs/>
+          <w:sz w:val="24"/>
+          <w:szCs w:val="24"/>
+        </w:rPr>
+        <w:t>Why</w:t>
+      </w:r>
+      <w:proofErr w:type="spellEnd"/>
+      <w:r>
+        <w:rPr>
+          <w:b/>
+          <w:bCs/>
+          <w:sz w:val="24"/>
+          <w:szCs w:val="24"/>
+        </w:rPr>
+        <w:t xml:space="preserve"> </w:t>
+      </w:r>
+      <w:proofErr w:type="spellStart"/>
+      <w:r>
+        <w:rPr>
+          <w:b/>
+          <w:bCs/>
+          <w:sz w:val="24"/>
+          <w:szCs w:val="24"/>
+        </w:rPr>
+        <w:t>is</w:t>
+      </w:r>
+      <w:proofErr w:type="spellEnd"/>
+      <w:r>
+        <w:rPr>
+          <w:b/>
+          <w:bCs/>
+          <w:sz w:val="24"/>
+          <w:szCs w:val="24"/>
+        </w:rPr>
+        <w:t xml:space="preserve"> </w:t>
+      </w:r>
+      <w:proofErr w:type="spellStart"/>
+      <w:r>
+        <w:rPr>
+          <w:b/>
+          <w:bCs/>
+          <w:sz w:val="24"/>
+          <w:szCs w:val="24"/>
+        </w:rPr>
+        <w:t>the</w:t>
+      </w:r>
+      <w:proofErr w:type="spellEnd"/>
+      <w:r>
+        <w:rPr>
+          <w:b/>
+          <w:bCs/>
+          <w:sz w:val="24"/>
+          <w:szCs w:val="24"/>
+        </w:rPr>
+        <w:t xml:space="preserve"> file </w:t>
+      </w:r>
+      <w:proofErr w:type="spellStart"/>
+      <w:r>
+        <w:rPr>
+          <w:b/>
+          <w:bCs/>
+          <w:sz w:val="24"/>
+          <w:szCs w:val="24"/>
+        </w:rPr>
+        <w:t>system</w:t>
+      </w:r>
+      <w:proofErr w:type="spellEnd"/>
+      <w:r>
+        <w:rPr>
+          <w:b/>
+          <w:bCs/>
+          <w:sz w:val="24"/>
+          <w:szCs w:val="24"/>
+        </w:rPr>
+        <w:t xml:space="preserve"> </w:t>
+      </w:r>
+      <w:proofErr w:type="spellStart"/>
+      <w:r>
+        <w:rPr>
+          <w:b/>
+          <w:bCs/>
+          <w:sz w:val="24"/>
+          <w:szCs w:val="24"/>
+        </w:rPr>
+        <w:t>not</w:t>
+      </w:r>
+      <w:proofErr w:type="spellEnd"/>
+      <w:r>
+        <w:rPr>
+          <w:b/>
+          <w:bCs/>
+          <w:sz w:val="24"/>
+          <w:szCs w:val="24"/>
+        </w:rPr>
+        <w:t xml:space="preserve"> </w:t>
+      </w:r>
+      <w:proofErr w:type="spellStart"/>
+      <w:r>
+        <w:rPr>
+          <w:b/>
+          <w:bCs/>
+          <w:sz w:val="24"/>
+          <w:szCs w:val="24"/>
+        </w:rPr>
+        <w:t>showed</w:t>
+      </w:r>
+      <w:proofErr w:type="spellEnd"/>
+      <w:r>
+        <w:rPr>
+          <w:b/>
+          <w:bCs/>
+          <w:sz w:val="24"/>
+          <w:szCs w:val="24"/>
+        </w:rPr>
+        <w:t xml:space="preserve"> in </w:t>
+      </w:r>
+      <w:proofErr w:type="spellStart"/>
+      <w:r>
+        <w:rPr>
+          <w:b/>
+          <w:bCs/>
+          <w:sz w:val="24"/>
+          <w:szCs w:val="24"/>
+        </w:rPr>
+        <w:t>the</w:t>
+      </w:r>
+      <w:proofErr w:type="spellEnd"/>
+      <w:r>
+        <w:rPr>
+          <w:b/>
+          <w:bCs/>
+          <w:sz w:val="24"/>
+          <w:szCs w:val="24"/>
+        </w:rPr>
+        <w:t xml:space="preserve"> </w:t>
+      </w:r>
+      <w:proofErr w:type="spellStart"/>
+      <w:r>
+        <w:rPr>
+          <w:b/>
+          <w:bCs/>
+          <w:sz w:val="24"/>
+          <w:szCs w:val="24"/>
+        </w:rPr>
+        <w:t>second</w:t>
+      </w:r>
+      <w:proofErr w:type="spellEnd"/>
+      <w:r>
+        <w:rPr>
+          <w:b/>
+          <w:bCs/>
+          <w:sz w:val="24"/>
+          <w:szCs w:val="24"/>
+        </w:rPr>
+        <w:t xml:space="preserve"> </w:t>
+      </w:r>
+      <w:proofErr w:type="spellStart"/>
+      <w:r>
+        <w:rPr>
+          <w:b/>
+          <w:bCs/>
+          <w:sz w:val="24"/>
+          <w:szCs w:val="24"/>
+        </w:rPr>
+        <w:t>partition</w:t>
+      </w:r>
+      <w:proofErr w:type="spellEnd"/>
+      <w:r>
+        <w:rPr>
+          <w:b/>
+          <w:bCs/>
+          <w:sz w:val="24"/>
+          <w:szCs w:val="24"/>
+        </w:rPr>
+        <w:t xml:space="preserve">? </w:t>
+      </w:r>
+    </w:p>
+    <w:p>
+      <w:pPr>
+        <w:rPr>
+          <w:sz w:val="24"/>
+          <w:szCs w:val="24"/>
+        </w:rPr>
+      </w:pPr>
+      <w:r>
+        <w:rPr>
+          <w:sz w:val="24"/>
+          <w:szCs w:val="24"/>
+        </w:rPr>
+        <w:t>-</w:t>
+      </w:r>
+      <w:proofErr w:type="spellStart"/>
+      <w:r>
+        <w:rPr>
+          <w:sz w:val="24"/>
+          <w:szCs w:val="24"/>
+        </w:rPr>
+        <w:t>The</w:t>
+      </w:r>
+      <w:proofErr w:type="spellEnd"/>
+      <w:r>
+        <w:rPr>
+          <w:sz w:val="24"/>
+          <w:szCs w:val="24"/>
+        </w:rPr>
+        <w:t xml:space="preserve"> </w:t>
+      </w:r>
+      <w:proofErr w:type="spellStart"/>
+      <w:r>
+        <w:rPr>
+          <w:sz w:val="24"/>
+          <w:szCs w:val="24"/>
+        </w:rPr>
+        <w:t>reazon</w:t>
+      </w:r>
+      <w:proofErr w:type="spellEnd"/>
+      <w:r>
+        <w:rPr>
+          <w:sz w:val="24"/>
+          <w:szCs w:val="24"/>
+        </w:rPr>
+        <w:t xml:space="preserve"> </w:t>
+      </w:r>
+      <w:proofErr w:type="spellStart"/>
+      <w:r>
+        <w:rPr>
+          <w:sz w:val="24"/>
+          <w:szCs w:val="24"/>
+        </w:rPr>
+        <w:t>is</w:t>
+      </w:r>
+      <w:proofErr w:type="spellEnd"/>
+      <w:r>
+        <w:rPr>
+          <w:sz w:val="24"/>
+          <w:szCs w:val="24"/>
+        </w:rPr>
+        <w:t xml:space="preserve"> </w:t>
+      </w:r>
+      <w:proofErr w:type="spellStart"/>
+      <w:r>
+        <w:rPr>
+          <w:sz w:val="24"/>
+          <w:szCs w:val="24"/>
+        </w:rPr>
+        <w:t>because</w:t>
+      </w:r>
+      <w:proofErr w:type="spellEnd"/>
+      <w:r>
+        <w:rPr>
+          <w:sz w:val="24"/>
+          <w:szCs w:val="24"/>
+        </w:rPr>
+        <w:t xml:space="preserve"> </w:t>
+      </w:r>
+      <w:proofErr w:type="spellStart"/>
+      <w:r>
+        <w:rPr>
+          <w:sz w:val="24"/>
+          <w:szCs w:val="24"/>
+        </w:rPr>
+        <w:t>the</w:t>
+      </w:r>
+      <w:proofErr w:type="spellEnd"/>
+      <w:r>
+        <w:rPr>
+          <w:sz w:val="24"/>
+          <w:szCs w:val="24"/>
+        </w:rPr>
+        <w:t xml:space="preserve"> </w:t>
+      </w:r>
+      <w:proofErr w:type="spellStart"/>
+      <w:r>
+        <w:rPr>
+          <w:sz w:val="24"/>
+          <w:szCs w:val="24"/>
+        </w:rPr>
+        <w:t>second</w:t>
+      </w:r>
+      <w:proofErr w:type="spellEnd"/>
+      <w:r>
+        <w:rPr>
+          <w:sz w:val="24"/>
+          <w:szCs w:val="24"/>
+        </w:rPr>
+        <w:t xml:space="preserve"> </w:t>
+      </w:r>
+      <w:proofErr w:type="spellStart"/>
+      <w:r>
+        <w:rPr>
+          <w:sz w:val="24"/>
+          <w:szCs w:val="24"/>
+        </w:rPr>
+        <w:t>partition</w:t>
+      </w:r>
+      <w:proofErr w:type="spellEnd"/>
+      <w:r>
+        <w:rPr>
+          <w:sz w:val="24"/>
+          <w:szCs w:val="24"/>
+        </w:rPr>
+        <w:t xml:space="preserve"> </w:t>
+      </w:r>
+      <w:proofErr w:type="spellStart"/>
+      <w:r>
+        <w:rPr>
+          <w:sz w:val="24"/>
+          <w:szCs w:val="24"/>
+        </w:rPr>
+        <w:t>was</w:t>
+      </w:r>
+      <w:proofErr w:type="spellEnd"/>
+      <w:r>
+        <w:rPr>
+          <w:sz w:val="24"/>
+          <w:szCs w:val="24"/>
+        </w:rPr>
+        <w:t xml:space="preserve"> </w:t>
+      </w:r>
+      <w:proofErr w:type="spellStart"/>
+      <w:r>
+        <w:rPr>
+          <w:sz w:val="24"/>
+          <w:szCs w:val="24"/>
+        </w:rPr>
+        <w:t>make</w:t>
+      </w:r>
+      <w:proofErr w:type="spellEnd"/>
+      <w:r>
+        <w:rPr>
+          <w:sz w:val="24"/>
+          <w:szCs w:val="24"/>
+        </w:rPr>
+        <w:t xml:space="preserve"> </w:t>
+      </w:r>
+      <w:proofErr w:type="spellStart"/>
+      <w:r>
+        <w:rPr>
+          <w:sz w:val="24"/>
+          <w:szCs w:val="24"/>
+        </w:rPr>
+        <w:t>like</w:t>
+      </w:r>
+      <w:proofErr w:type="spellEnd"/>
+      <w:r>
+        <w:rPr>
+          <w:sz w:val="24"/>
+          <w:szCs w:val="24"/>
+        </w:rPr>
+        <w:t xml:space="preserve"> a EXT4 </w:t>
+      </w:r>
+      <w:proofErr w:type="spellStart"/>
+      <w:r>
+        <w:rPr>
+          <w:sz w:val="24"/>
+          <w:szCs w:val="24"/>
+        </w:rPr>
+        <w:t>primary</w:t>
+      </w:r>
+      <w:proofErr w:type="spellEnd"/>
+      <w:r>
+        <w:rPr>
+          <w:sz w:val="24"/>
+          <w:szCs w:val="24"/>
+        </w:rPr>
+        <w:t xml:space="preserve"> </w:t>
+      </w:r>
+      <w:proofErr w:type="spellStart"/>
+      <w:r>
+        <w:rPr>
+          <w:sz w:val="24"/>
+          <w:szCs w:val="24"/>
+        </w:rPr>
+        <w:t>partition</w:t>
+      </w:r>
+      <w:proofErr w:type="spellEnd"/>
+      <w:r>
+        <w:rPr>
+          <w:sz w:val="24"/>
+          <w:szCs w:val="24"/>
+        </w:rPr>
+        <w:t xml:space="preserve">, and </w:t>
+      </w:r>
+      <w:proofErr w:type="spellStart"/>
+      <w:r>
+        <w:rPr>
+          <w:sz w:val="24"/>
+          <w:szCs w:val="24"/>
+        </w:rPr>
+        <w:t>this</w:t>
+      </w:r>
+      <w:proofErr w:type="spellEnd"/>
+      <w:r>
+        <w:rPr>
+          <w:sz w:val="24"/>
+          <w:szCs w:val="24"/>
+        </w:rPr>
+        <w:t xml:space="preserve"> </w:t>
+      </w:r>
+      <w:proofErr w:type="spellStart"/>
+      <w:r>
+        <w:rPr>
+          <w:sz w:val="24"/>
+          <w:szCs w:val="24"/>
+        </w:rPr>
+        <w:t>partition</w:t>
+      </w:r>
+      <w:proofErr w:type="spellEnd"/>
+      <w:r>
+        <w:rPr>
+          <w:sz w:val="24"/>
+          <w:szCs w:val="24"/>
+        </w:rPr>
+        <w:t xml:space="preserve"> </w:t>
+      </w:r>
+      <w:proofErr w:type="spellStart"/>
+      <w:r>
+        <w:rPr>
+          <w:sz w:val="24"/>
+          <w:szCs w:val="24"/>
+        </w:rPr>
+        <w:t>is</w:t>
+      </w:r>
+      <w:proofErr w:type="spellEnd"/>
+      <w:r>
+        <w:rPr>
+          <w:sz w:val="24"/>
+          <w:szCs w:val="24"/>
+        </w:rPr>
+        <w:t xml:space="preserve"> </w:t>
+      </w:r>
+      <w:proofErr w:type="spellStart"/>
+      <w:r>
+        <w:rPr>
+          <w:sz w:val="24"/>
+          <w:szCs w:val="24"/>
+        </w:rPr>
+        <w:t>used</w:t>
+      </w:r>
+      <w:proofErr w:type="spellEnd"/>
+      <w:r>
+        <w:rPr>
+          <w:sz w:val="24"/>
+          <w:szCs w:val="24"/>
+        </w:rPr>
+        <w:t xml:space="preserve"> </w:t>
+      </w:r>
+      <w:proofErr w:type="spellStart"/>
+      <w:r>
+        <w:rPr>
+          <w:sz w:val="24"/>
+          <w:szCs w:val="24"/>
+        </w:rPr>
+        <w:t>to</w:t>
+      </w:r>
+      <w:proofErr w:type="spellEnd"/>
+      <w:r>
+        <w:rPr>
+          <w:sz w:val="24"/>
+          <w:szCs w:val="24"/>
+        </w:rPr>
+        <w:t xml:space="preserve"> Linux, and Windows can </w:t>
+      </w:r>
+      <w:proofErr w:type="spellStart"/>
+      <w:r>
+        <w:rPr>
+          <w:sz w:val="24"/>
+          <w:szCs w:val="24"/>
+        </w:rPr>
+        <w:t>not</w:t>
+      </w:r>
+      <w:proofErr w:type="spellEnd"/>
+      <w:r>
+        <w:rPr>
+          <w:sz w:val="24"/>
+          <w:szCs w:val="24"/>
+        </w:rPr>
+        <w:t xml:space="preserve"> </w:t>
+      </w:r>
+      <w:proofErr w:type="spellStart"/>
+      <w:r>
+        <w:rPr>
+          <w:sz w:val="24"/>
+          <w:szCs w:val="24"/>
+        </w:rPr>
+        <w:t>reconize</w:t>
+      </w:r>
+      <w:proofErr w:type="spellEnd"/>
+      <w:r>
+        <w:rPr>
+          <w:sz w:val="24"/>
+          <w:szCs w:val="24"/>
+        </w:rPr>
+        <w:t xml:space="preserve"> </w:t>
+      </w:r>
+      <w:proofErr w:type="spellStart"/>
+      <w:r>
+        <w:rPr>
+          <w:sz w:val="24"/>
+          <w:szCs w:val="24"/>
+        </w:rPr>
+        <w:t>this</w:t>
+      </w:r>
+      <w:proofErr w:type="spellEnd"/>
+      <w:r>
+        <w:rPr>
+          <w:sz w:val="24"/>
+          <w:szCs w:val="24"/>
+        </w:rPr>
+        <w:t xml:space="preserve"> </w:t>
+      </w:r>
+      <w:proofErr w:type="spellStart"/>
+      <w:r>
+        <w:rPr>
+          <w:sz w:val="24"/>
+          <w:szCs w:val="24"/>
+        </w:rPr>
+        <w:t>format</w:t>
+      </w:r>
+      <w:proofErr w:type="spellEnd"/>
+      <w:r>
+        <w:rPr>
+          <w:sz w:val="24"/>
+          <w:szCs w:val="24"/>
+        </w:rPr>
+        <w:t>.</w:t>
+      </w:r>
+    </w:p>
+    <w:p>
+      <w:pPr>
+        <w:rPr>
+          <w:sz w:val="24"/>
+          <w:szCs w:val="24"/>
+        </w:rPr>
+      </w:pPr>
+    </w:p>
+    <w:p>
+      <w:pPr>
+        <w:rPr>
+          <w:b/>
+          <w:bCs/>
+          <w:sz w:val="24"/>
+          <w:szCs w:val="24"/>
+        </w:rPr>
+      </w:pPr>
+      <w:r>
+        <w:rPr>
+          <w:b/>
+          <w:bCs/>
+          <w:sz w:val="24"/>
+          <w:szCs w:val="24"/>
+        </w:rPr>
+        <w:t xml:space="preserve">2. </w:t>
+      </w:r>
+      <w:proofErr w:type="spellStart"/>
+      <w:r>
+        <w:rPr>
+          <w:b/>
+          <w:bCs/>
+          <w:sz w:val="24"/>
+          <w:szCs w:val="24"/>
+        </w:rPr>
+        <w:t>If</w:t>
+      </w:r>
+      <w:proofErr w:type="spellEnd"/>
+      <w:r>
+        <w:rPr>
+          <w:b/>
+          <w:bCs/>
+          <w:sz w:val="24"/>
+          <w:szCs w:val="24"/>
+        </w:rPr>
+        <w:t xml:space="preserve"> </w:t>
+      </w:r>
+      <w:proofErr w:type="spellStart"/>
+      <w:r>
+        <w:rPr>
+          <w:b/>
+          <w:bCs/>
+          <w:sz w:val="24"/>
+          <w:szCs w:val="24"/>
+        </w:rPr>
+        <w:t>you</w:t>
+      </w:r>
+      <w:proofErr w:type="spellEnd"/>
+      <w:r>
+        <w:rPr>
+          <w:b/>
+          <w:bCs/>
+          <w:sz w:val="24"/>
+          <w:szCs w:val="24"/>
+        </w:rPr>
+        <w:t xml:space="preserve"> </w:t>
+      </w:r>
+      <w:proofErr w:type="spellStart"/>
+      <w:r>
+        <w:rPr>
+          <w:b/>
+          <w:bCs/>
+          <w:sz w:val="24"/>
+          <w:szCs w:val="24"/>
+        </w:rPr>
+        <w:t>had</w:t>
+      </w:r>
+      <w:proofErr w:type="spellEnd"/>
+      <w:r>
+        <w:rPr>
+          <w:b/>
+          <w:bCs/>
+          <w:sz w:val="24"/>
+          <w:szCs w:val="24"/>
+        </w:rPr>
+        <w:t xml:space="preserve"> </w:t>
+      </w:r>
+      <w:proofErr w:type="spellStart"/>
+      <w:r>
+        <w:rPr>
+          <w:b/>
+          <w:bCs/>
+          <w:sz w:val="24"/>
+          <w:szCs w:val="24"/>
+        </w:rPr>
+        <w:t>to</w:t>
+      </w:r>
+      <w:proofErr w:type="spellEnd"/>
+      <w:r>
+        <w:rPr>
+          <w:b/>
+          <w:bCs/>
+          <w:sz w:val="24"/>
+          <w:szCs w:val="24"/>
+        </w:rPr>
+        <w:t xml:space="preserve"> </w:t>
+      </w:r>
+      <w:proofErr w:type="spellStart"/>
+      <w:r>
+        <w:rPr>
+          <w:b/>
+          <w:bCs/>
+          <w:sz w:val="24"/>
+          <w:szCs w:val="24"/>
+        </w:rPr>
+        <w:t>create</w:t>
+      </w:r>
+      <w:proofErr w:type="spellEnd"/>
+      <w:r>
+        <w:rPr>
+          <w:b/>
+          <w:bCs/>
+          <w:sz w:val="24"/>
+          <w:szCs w:val="24"/>
+        </w:rPr>
+        <w:t xml:space="preserve"> a new </w:t>
+      </w:r>
+      <w:proofErr w:type="spellStart"/>
+      <w:r>
+        <w:rPr>
+          <w:b/>
+          <w:bCs/>
+          <w:sz w:val="24"/>
+          <w:szCs w:val="24"/>
+        </w:rPr>
+        <w:t>partition</w:t>
+      </w:r>
+      <w:proofErr w:type="spellEnd"/>
+      <w:r>
+        <w:rPr>
+          <w:b/>
+          <w:bCs/>
+          <w:sz w:val="24"/>
+          <w:szCs w:val="24"/>
+        </w:rPr>
+        <w:t xml:space="preserve"> </w:t>
+      </w:r>
+      <w:proofErr w:type="spellStart"/>
+      <w:r>
+        <w:rPr>
+          <w:b/>
+          <w:bCs/>
+          <w:sz w:val="24"/>
+          <w:szCs w:val="24"/>
+        </w:rPr>
+        <w:t>to</w:t>
+      </w:r>
+      <w:proofErr w:type="spellEnd"/>
+      <w:r>
+        <w:rPr>
+          <w:b/>
+          <w:bCs/>
+          <w:sz w:val="24"/>
+          <w:szCs w:val="24"/>
+        </w:rPr>
+        <w:t xml:space="preserve"> store 2 GB data, </w:t>
+      </w:r>
+      <w:proofErr w:type="spellStart"/>
+      <w:r>
+        <w:rPr>
+          <w:b/>
+          <w:bCs/>
+          <w:sz w:val="24"/>
+          <w:szCs w:val="24"/>
+        </w:rPr>
+        <w:t>where</w:t>
+      </w:r>
+      <w:proofErr w:type="spellEnd"/>
+      <w:r>
+        <w:rPr>
+          <w:b/>
+          <w:bCs/>
+          <w:sz w:val="24"/>
+          <w:szCs w:val="24"/>
+        </w:rPr>
+        <w:t xml:space="preserve"> </w:t>
+      </w:r>
+      <w:proofErr w:type="spellStart"/>
+      <w:r>
+        <w:rPr>
+          <w:b/>
+          <w:bCs/>
+          <w:sz w:val="24"/>
+          <w:szCs w:val="24"/>
+        </w:rPr>
+        <w:t>would</w:t>
+      </w:r>
+      <w:proofErr w:type="spellEnd"/>
+      <w:r>
+        <w:rPr>
+          <w:b/>
+          <w:bCs/>
+          <w:sz w:val="24"/>
+          <w:szCs w:val="24"/>
+        </w:rPr>
+        <w:t xml:space="preserve"> </w:t>
+      </w:r>
+      <w:proofErr w:type="spellStart"/>
+      <w:r>
+        <w:rPr>
+          <w:b/>
+          <w:bCs/>
+          <w:sz w:val="24"/>
+          <w:szCs w:val="24"/>
+        </w:rPr>
+        <w:t>you</w:t>
+      </w:r>
+      <w:proofErr w:type="spellEnd"/>
+      <w:r>
+        <w:rPr>
+          <w:b/>
+          <w:bCs/>
+          <w:sz w:val="24"/>
+          <w:szCs w:val="24"/>
+        </w:rPr>
+        <w:t xml:space="preserve"> </w:t>
+      </w:r>
+      <w:proofErr w:type="spellStart"/>
+      <w:r>
+        <w:rPr>
+          <w:b/>
+          <w:bCs/>
+          <w:sz w:val="24"/>
+          <w:szCs w:val="24"/>
+        </w:rPr>
+        <w:t>put</w:t>
+      </w:r>
+      <w:proofErr w:type="spellEnd"/>
+      <w:r>
+        <w:rPr>
+          <w:b/>
+          <w:bCs/>
+          <w:sz w:val="24"/>
+          <w:szCs w:val="24"/>
+        </w:rPr>
+        <w:t xml:space="preserve"> </w:t>
+      </w:r>
+      <w:proofErr w:type="spellStart"/>
+      <w:r>
+        <w:rPr>
+          <w:b/>
+          <w:bCs/>
+          <w:sz w:val="24"/>
+          <w:szCs w:val="24"/>
+        </w:rPr>
+        <w:t>the</w:t>
+      </w:r>
+      <w:proofErr w:type="spellEnd"/>
+      <w:r>
+        <w:rPr>
+          <w:b/>
+          <w:bCs/>
+          <w:sz w:val="24"/>
+          <w:szCs w:val="24"/>
+        </w:rPr>
+        <w:t xml:space="preserve"> </w:t>
+      </w:r>
+      <w:proofErr w:type="spellStart"/>
+      <w:r>
+        <w:rPr>
+          <w:b/>
+          <w:bCs/>
+          <w:sz w:val="24"/>
+          <w:szCs w:val="24"/>
+        </w:rPr>
+        <w:t>partition</w:t>
+      </w:r>
+      <w:proofErr w:type="spellEnd"/>
+      <w:r>
+        <w:rPr>
+          <w:b/>
+          <w:bCs/>
+          <w:sz w:val="24"/>
+          <w:szCs w:val="24"/>
+        </w:rPr>
+        <w:t xml:space="preserve"> in? </w:t>
+      </w:r>
+      <w:proofErr w:type="spellStart"/>
+      <w:r>
+        <w:rPr>
+          <w:b/>
+          <w:bCs/>
+          <w:sz w:val="24"/>
+          <w:szCs w:val="24"/>
+        </w:rPr>
+        <w:t>Which</w:t>
+      </w:r>
+      <w:proofErr w:type="spellEnd"/>
+      <w:r>
+        <w:rPr>
+          <w:b/>
+          <w:bCs/>
+          <w:sz w:val="24"/>
+          <w:szCs w:val="24"/>
+        </w:rPr>
+        <w:t xml:space="preserve"> file </w:t>
+      </w:r>
+      <w:proofErr w:type="spellStart"/>
+      <w:r>
+        <w:rPr>
+          <w:b/>
+          <w:bCs/>
+          <w:sz w:val="24"/>
+          <w:szCs w:val="24"/>
+        </w:rPr>
+        <w:t>system</w:t>
+      </w:r>
+      <w:proofErr w:type="spellEnd"/>
+      <w:r>
+        <w:rPr>
+          <w:b/>
+          <w:bCs/>
+          <w:sz w:val="24"/>
+          <w:szCs w:val="24"/>
+        </w:rPr>
+        <w:t xml:space="preserve"> </w:t>
+      </w:r>
+      <w:proofErr w:type="spellStart"/>
+      <w:r>
+        <w:rPr>
+          <w:b/>
+          <w:bCs/>
+          <w:sz w:val="24"/>
+          <w:szCs w:val="24"/>
+        </w:rPr>
+        <w:t>should</w:t>
+      </w:r>
+      <w:proofErr w:type="spellEnd"/>
+      <w:r>
+        <w:rPr>
+          <w:b/>
+          <w:bCs/>
+          <w:sz w:val="24"/>
+          <w:szCs w:val="24"/>
+        </w:rPr>
+        <w:t xml:space="preserve"> </w:t>
+      </w:r>
+      <w:proofErr w:type="spellStart"/>
+      <w:r>
+        <w:rPr>
+          <w:b/>
+          <w:bCs/>
+          <w:sz w:val="24"/>
+          <w:szCs w:val="24"/>
+        </w:rPr>
+        <w:t>you</w:t>
+      </w:r>
+      <w:proofErr w:type="spellEnd"/>
+      <w:r>
+        <w:rPr>
+          <w:b/>
+          <w:bCs/>
+          <w:sz w:val="24"/>
+          <w:szCs w:val="24"/>
+        </w:rPr>
+        <w:t xml:space="preserve"> use? </w:t>
+      </w:r>
+      <w:proofErr w:type="spellStart"/>
+      <w:r>
+        <w:rPr>
+          <w:b/>
+          <w:bCs/>
+          <w:sz w:val="24"/>
+          <w:szCs w:val="24"/>
+        </w:rPr>
+        <w:t>Justify</w:t>
+      </w:r>
+      <w:proofErr w:type="spellEnd"/>
+      <w:r>
+        <w:rPr>
+          <w:b/>
+          <w:bCs/>
+          <w:sz w:val="24"/>
+          <w:szCs w:val="24"/>
+        </w:rPr>
+        <w:t xml:space="preserve"> </w:t>
+      </w:r>
+      <w:proofErr w:type="spellStart"/>
+      <w:r>
+        <w:rPr>
+          <w:b/>
+          <w:bCs/>
+          <w:sz w:val="24"/>
+          <w:szCs w:val="24"/>
+        </w:rPr>
+        <w:t>your</w:t>
+      </w:r>
+      <w:proofErr w:type="spellEnd"/>
+      <w:r>
+        <w:rPr>
+          <w:b/>
+          <w:bCs/>
+          <w:sz w:val="24"/>
+          <w:szCs w:val="24"/>
+        </w:rPr>
+        <w:t xml:space="preserve"> </w:t>
+      </w:r>
+      <w:proofErr w:type="spellStart"/>
+      <w:r>
+        <w:rPr>
+          <w:b/>
+          <w:bCs/>
+          <w:sz w:val="24"/>
+          <w:szCs w:val="24"/>
+        </w:rPr>
+        <w:t>answer</w:t>
+      </w:r>
+      <w:proofErr w:type="spellEnd"/>
+      <w:r>
+        <w:rPr>
+          <w:b/>
+          <w:bCs/>
+          <w:sz w:val="24"/>
+          <w:szCs w:val="24"/>
+        </w:rPr>
+        <w:t>.</w:t>
+      </w:r>
+    </w:p>
+    <w:p>
+      <w:pPr>
+        <w:rPr>
+          <w:sz w:val="24"/>
+          <w:szCs w:val="24"/>
+        </w:rPr>
+      </w:pPr>
+      <w:r>
+        <w:rPr>
+          <w:sz w:val="24"/>
+          <w:szCs w:val="24"/>
+        </w:rPr>
+        <w:t>-</w:t>
+      </w:r>
+      <w:proofErr w:type="spellStart"/>
+      <w:r>
+        <w:rPr>
+          <w:sz w:val="24"/>
+          <w:szCs w:val="24"/>
+        </w:rPr>
+        <w:t>We</w:t>
+      </w:r>
+      <w:proofErr w:type="spellEnd"/>
+      <w:r>
+        <w:rPr>
+          <w:sz w:val="24"/>
+          <w:szCs w:val="24"/>
+        </w:rPr>
+        <w:t xml:space="preserve"> can use </w:t>
+      </w:r>
+      <w:proofErr w:type="spellStart"/>
+      <w:r>
+        <w:rPr>
+          <w:sz w:val="24"/>
+          <w:szCs w:val="24"/>
+        </w:rPr>
+        <w:t>any</w:t>
+      </w:r>
+      <w:proofErr w:type="spellEnd"/>
+      <w:r>
+        <w:rPr>
+          <w:sz w:val="24"/>
+          <w:szCs w:val="24"/>
+        </w:rPr>
+        <w:t xml:space="preserve"> free </w:t>
+      </w:r>
+      <w:proofErr w:type="spellStart"/>
+      <w:r>
+        <w:rPr>
+          <w:sz w:val="24"/>
+          <w:szCs w:val="24"/>
+        </w:rPr>
+        <w:t>space</w:t>
+      </w:r>
+      <w:proofErr w:type="spellEnd"/>
+      <w:r>
+        <w:rPr>
+          <w:sz w:val="24"/>
+          <w:szCs w:val="24"/>
+        </w:rPr>
+        <w:t xml:space="preserve"> </w:t>
+      </w:r>
+      <w:proofErr w:type="spellStart"/>
+      <w:r>
+        <w:rPr>
+          <w:sz w:val="24"/>
+          <w:szCs w:val="24"/>
+        </w:rPr>
+        <w:t>but</w:t>
+      </w:r>
+      <w:proofErr w:type="spellEnd"/>
+      <w:r>
+        <w:rPr>
+          <w:sz w:val="24"/>
+          <w:szCs w:val="24"/>
+        </w:rPr>
+        <w:t xml:space="preserve"> </w:t>
+      </w:r>
+      <w:proofErr w:type="spellStart"/>
+      <w:r>
+        <w:rPr>
+          <w:sz w:val="24"/>
+          <w:szCs w:val="24"/>
+        </w:rPr>
+        <w:t>just</w:t>
+      </w:r>
+      <w:proofErr w:type="spellEnd"/>
+      <w:r>
+        <w:rPr>
+          <w:sz w:val="24"/>
+          <w:szCs w:val="24"/>
+        </w:rPr>
+        <w:t xml:space="preserve"> </w:t>
+      </w:r>
+      <w:proofErr w:type="spellStart"/>
+      <w:r>
+        <w:rPr>
+          <w:sz w:val="24"/>
+          <w:szCs w:val="24"/>
+        </w:rPr>
+        <w:t>because</w:t>
+      </w:r>
+      <w:proofErr w:type="spellEnd"/>
+      <w:r>
+        <w:rPr>
+          <w:sz w:val="24"/>
+          <w:szCs w:val="24"/>
+        </w:rPr>
+        <w:t xml:space="preserve"> </w:t>
+      </w:r>
+      <w:proofErr w:type="spellStart"/>
+      <w:r>
+        <w:rPr>
+          <w:sz w:val="24"/>
+          <w:szCs w:val="24"/>
+        </w:rPr>
+        <w:t>we</w:t>
+      </w:r>
+      <w:proofErr w:type="spellEnd"/>
+      <w:r>
+        <w:rPr>
+          <w:sz w:val="24"/>
+          <w:szCs w:val="24"/>
+        </w:rPr>
+        <w:t xml:space="preserve"> are </w:t>
+      </w:r>
+      <w:proofErr w:type="spellStart"/>
+      <w:r>
+        <w:rPr>
+          <w:sz w:val="24"/>
+          <w:szCs w:val="24"/>
+        </w:rPr>
+        <w:t>using</w:t>
+      </w:r>
+      <w:proofErr w:type="spellEnd"/>
+      <w:r>
+        <w:rPr>
+          <w:sz w:val="24"/>
+          <w:szCs w:val="24"/>
+        </w:rPr>
+        <w:t xml:space="preserve"> Windows </w:t>
+      </w:r>
+      <w:proofErr w:type="spellStart"/>
+      <w:r>
+        <w:rPr>
+          <w:sz w:val="24"/>
+          <w:szCs w:val="24"/>
+        </w:rPr>
+        <w:t>we</w:t>
+      </w:r>
+      <w:proofErr w:type="spellEnd"/>
+      <w:r>
+        <w:rPr>
+          <w:sz w:val="24"/>
+          <w:szCs w:val="24"/>
+        </w:rPr>
+        <w:t xml:space="preserve"> </w:t>
+      </w:r>
+      <w:proofErr w:type="spellStart"/>
+      <w:r>
+        <w:rPr>
+          <w:sz w:val="24"/>
+          <w:szCs w:val="24"/>
+        </w:rPr>
+        <w:t>must</w:t>
+      </w:r>
+      <w:proofErr w:type="spellEnd"/>
+      <w:r>
+        <w:rPr>
+          <w:sz w:val="24"/>
+          <w:szCs w:val="24"/>
+        </w:rPr>
+        <w:t xml:space="preserve"> </w:t>
+      </w:r>
+      <w:proofErr w:type="spellStart"/>
+      <w:r>
+        <w:rPr>
+          <w:sz w:val="24"/>
+          <w:szCs w:val="24"/>
+        </w:rPr>
+        <w:t>to</w:t>
+      </w:r>
+      <w:proofErr w:type="spellEnd"/>
+      <w:r>
+        <w:rPr>
+          <w:sz w:val="24"/>
+          <w:szCs w:val="24"/>
+        </w:rPr>
+        <w:t xml:space="preserve"> use </w:t>
+      </w:r>
+      <w:proofErr w:type="spellStart"/>
+      <w:r>
+        <w:rPr>
+          <w:sz w:val="24"/>
+          <w:szCs w:val="24"/>
+        </w:rPr>
+        <w:t>the</w:t>
+      </w:r>
+      <w:proofErr w:type="spellEnd"/>
+      <w:r>
+        <w:rPr>
+          <w:sz w:val="24"/>
+          <w:szCs w:val="24"/>
+        </w:rPr>
+        <w:t xml:space="preserve"> file </w:t>
+      </w:r>
+      <w:proofErr w:type="spellStart"/>
+      <w:r>
+        <w:rPr>
+          <w:sz w:val="24"/>
+          <w:szCs w:val="24"/>
+        </w:rPr>
+        <w:t>system</w:t>
+      </w:r>
+      <w:proofErr w:type="spellEnd"/>
+      <w:r>
+        <w:rPr>
+          <w:sz w:val="24"/>
+          <w:szCs w:val="24"/>
+        </w:rPr>
+        <w:t xml:space="preserve"> NTFS, FAT16 </w:t>
+      </w:r>
+      <w:proofErr w:type="spellStart"/>
+      <w:r>
+        <w:rPr>
+          <w:sz w:val="24"/>
+          <w:szCs w:val="24"/>
+        </w:rPr>
+        <w:t>or</w:t>
+      </w:r>
+      <w:proofErr w:type="spellEnd"/>
+      <w:r>
+        <w:rPr>
+          <w:sz w:val="24"/>
+          <w:szCs w:val="24"/>
+        </w:rPr>
+        <w:t xml:space="preserve"> FAT32.</w:t>
+      </w:r>
+    </w:p>
+    <w:p/>
+    <w:p>
+      <w:r>
+        <w:t xml:space="preserve">   </w:t>
+      </w:r>
+    </w:p>
+    <w:p/>
     <w:sectPr>
       <w:pgSz w:w="11906" w:h="16838"/>
       <w:pgMar w:top="1417" w:right="1701" w:bottom="1417" w:left="1701" w:header="720" w:footer="720" w:gutter="0"/>
@@ -3535,4 +6946,16 @@
     </a:ext>
   </a:extLst>
 </a:theme>
+</file>
+
+<file path=customXml/item1.xml><?xml version="1.0" encoding="utf-8"?>
+<b:Sources xmlns:b="http://schemas.openxmlformats.org/officeDocument/2006/bibliography" xmlns="http://schemas.openxmlformats.org/officeDocument/2006/bibliography" SelectedStyle="\APASixthEditionOfficeOnline.xsl" StyleName="APA" Version="6"/>
+</file>
+
+<file path=customXml/itemProps1.xml><?xml version="1.0" encoding="utf-8"?>
+<ds:datastoreItem xmlns:ds="http://schemas.openxmlformats.org/officeDocument/2006/customXml" ds:itemID="{F8E34DAB-80DF-447A-BD96-09598EF75B20}">
+  <ds:schemaRefs>
+    <ds:schemaRef ds:uri="http://schemas.openxmlformats.org/officeDocument/2006/bibliography"/>
+  </ds:schemaRefs>
+</ds:datastoreItem>
 </file>
</xml_diff>